<commit_message>
Quadra CIATA + OSM
</commit_message>
<xml_diff>
--- a/TCC - fase 2.docx
+++ b/TCC - fase 2.docx
@@ -17946,53 +17946,12 @@
               </w:rPr>
               <w:t xml:space="preserve">  </w:t>
             </w:r>
-            <w:proofErr w:type="gramStart"/>
             <w:r>
               <w:rPr>
                 <w:color w:val="806000" w:themeColor="accent4" w:themeShade="80"/>
                 <w:lang w:val="en-US"/>
               </w:rPr>
-              <w:t>LPAD(HEX(</w:t>
-            </w:r>
-            <w:proofErr w:type="gramEnd"/>
-            <w:r>
-              <w:rPr>
-                <w:color w:val="806000" w:themeColor="accent4" w:themeShade="80"/>
-                <w:lang w:val="en-US"/>
-              </w:rPr>
-              <w:t>CRC32(</w:t>
-            </w:r>
-            <w:proofErr w:type="gramStart"/>
-            <w:r>
-              <w:rPr>
-                <w:color w:val="806000" w:themeColor="accent4" w:themeShade="80"/>
-                <w:lang w:val="en-US"/>
-              </w:rPr>
-              <w:t>CONCAT(</w:t>
-            </w:r>
-            <w:proofErr w:type="gramEnd"/>
-            <w:r>
-              <w:rPr>
-                <w:color w:val="806000" w:themeColor="accent4" w:themeShade="80"/>
-                <w:lang w:val="en-US"/>
-              </w:rPr>
-              <w:t>COD_MUNICIPIO, NOM_</w:t>
-            </w:r>
-            <w:proofErr w:type="gramStart"/>
-            <w:r>
-              <w:rPr>
-                <w:color w:val="806000" w:themeColor="accent4" w:themeShade="80"/>
-                <w:lang w:val="en-US"/>
-              </w:rPr>
-              <w:t>LOGRADOURO))</w:t>
-            </w:r>
-            <w:proofErr w:type="gramEnd"/>
-            <w:r>
-              <w:rPr>
-                <w:color w:val="806000" w:themeColor="accent4" w:themeShade="80"/>
-                <w:lang w:val="en-US"/>
-              </w:rPr>
-              <w:t>), 8, '0') AS</w:t>
+              <w:t>LPAD(HEX(CRC32(CONCAT(COD_MUNICIPIO, NOM_LOGRADOURO))), 8, '0') AS</w:t>
             </w:r>
           </w:p>
           <w:p>
@@ -20036,21 +19995,7 @@
               <w:rPr>
                 <w:color w:val="385623" w:themeColor="accent6" w:themeShade="80"/>
               </w:rPr>
-              <w:t xml:space="preserve">ID_QUADRA           </w:t>
-            </w:r>
-            <w:proofErr w:type="gramStart"/>
-            <w:r>
-              <w:rPr>
-                <w:color w:val="385623" w:themeColor="accent6" w:themeShade="80"/>
-              </w:rPr>
-              <w:t>VARCHAR(</w:t>
-            </w:r>
-            <w:proofErr w:type="gramEnd"/>
-            <w:r>
-              <w:rPr>
-                <w:color w:val="385623" w:themeColor="accent6" w:themeShade="80"/>
-              </w:rPr>
-              <w:t>19),</w:t>
+              <w:t>ID_QUADRA           VARCHAR(19),</w:t>
             </w:r>
           </w:p>
           <w:p>
@@ -20065,21 +20010,7 @@
                 <w:color w:val="1F3864" w:themeColor="accent5" w:themeShade="80"/>
               </w:rPr>
               <w:tab/>
-              <w:t xml:space="preserve">COD_MUNICIPIO       </w:t>
-            </w:r>
-            <w:proofErr w:type="gramStart"/>
-            <w:r>
-              <w:rPr>
-                <w:color w:val="1F3864" w:themeColor="accent5" w:themeShade="80"/>
-              </w:rPr>
-              <w:t>VARCHAR(</w:t>
-            </w:r>
-            <w:proofErr w:type="gramEnd"/>
-            <w:r>
-              <w:rPr>
-                <w:color w:val="1F3864" w:themeColor="accent5" w:themeShade="80"/>
-              </w:rPr>
-              <w:t>7),</w:t>
+              <w:t>COD_MUNICIPIO       VARCHAR(7),</w:t>
             </w:r>
           </w:p>
           <w:p>
@@ -20395,28 +20326,26 @@
               </w:rPr>
               <w:t xml:space="preserve">    </w:t>
             </w:r>
-            <w:proofErr w:type="gramStart"/>
             <w:r>
               <w:rPr>
                 <w:color w:val="806000" w:themeColor="accent4" w:themeShade="80"/>
               </w:rPr>
-              <w:t>CONCAT(</w:t>
-            </w:r>
-            <w:proofErr w:type="gramEnd"/>
-            <w:r>
+              <w:t xml:space="preserve">CONCAT('["', </w:t>
+            </w:r>
+          </w:p>
+          <w:p>
+            <w:pPr>
+              <w:pStyle w:val="Codigo"/>
               <w:rPr>
                 <w:color w:val="806000" w:themeColor="accent4" w:themeShade="80"/>
               </w:rPr>
-              <w:t xml:space="preserve">'["', </w:t>
-            </w:r>
-          </w:p>
-          <w:p>
-            <w:pPr>
-              <w:pStyle w:val="Codigo"/>
+            </w:pPr>
+            <w:r>
               <w:rPr>
                 <w:color w:val="806000" w:themeColor="accent4" w:themeShade="80"/>
               </w:rPr>
-            </w:pPr>
+              <w:t xml:space="preserve">    </w:t>
+            </w:r>
             <w:r>
               <w:rPr>
                 <w:color w:val="806000" w:themeColor="accent4" w:themeShade="80"/>
@@ -20433,210 +20362,172 @@
               <w:rPr>
                 <w:color w:val="806000" w:themeColor="accent4" w:themeShade="80"/>
               </w:rPr>
+              <w:t>GROUP_CONCAT(</w:t>
+            </w:r>
+          </w:p>
+          <w:p>
+            <w:pPr>
+              <w:pStyle w:val="Codigo"/>
+              <w:rPr>
+                <w:color w:val="806000" w:themeColor="accent4" w:themeShade="80"/>
+              </w:rPr>
+            </w:pPr>
+            <w:r>
+              <w:rPr>
+                <w:color w:val="806000" w:themeColor="accent4" w:themeShade="80"/>
+              </w:rPr>
+              <w:t xml:space="preserve">            </w:t>
+            </w:r>
+            <w:r>
+              <w:rPr>
+                <w:color w:val="806000" w:themeColor="accent4" w:themeShade="80"/>
+              </w:rPr>
               <w:t xml:space="preserve">    </w:t>
             </w:r>
             <w:r>
               <w:rPr>
                 <w:color w:val="806000" w:themeColor="accent4" w:themeShade="80"/>
               </w:rPr>
-              <w:t>GROUP_</w:t>
-            </w:r>
-            <w:proofErr w:type="gramStart"/>
-            <w:r>
+              <w:t>COALESCE(f.SC_ID_LOGRADOURO, '')</w:t>
+            </w:r>
+          </w:p>
+          <w:p>
+            <w:pPr>
+              <w:pStyle w:val="Codigo"/>
               <w:rPr>
                 <w:color w:val="806000" w:themeColor="accent4" w:themeShade="80"/>
-              </w:rPr>
-              <w:t>CONCAT(</w:t>
-            </w:r>
-            <w:proofErr w:type="gramEnd"/>
-          </w:p>
-          <w:p>
-            <w:pPr>
-              <w:pStyle w:val="Codigo"/>
+                <w:lang w:val="en-US"/>
+              </w:rPr>
+            </w:pPr>
+            <w:r>
               <w:rPr>
                 <w:color w:val="806000" w:themeColor="accent4" w:themeShade="80"/>
               </w:rPr>
-            </w:pPr>
+              <w:t xml:space="preserve">       </w:t>
+            </w:r>
             <w:r>
               <w:rPr>
                 <w:color w:val="806000" w:themeColor="accent4" w:themeShade="80"/>
               </w:rPr>
-              <w:t xml:space="preserve">            </w:t>
+              <w:t xml:space="preserve">    </w:t>
             </w:r>
             <w:r>
               <w:rPr>
                 <w:color w:val="806000" w:themeColor="accent4" w:themeShade="80"/>
               </w:rPr>
+              <w:t xml:space="preserve">     </w:t>
+            </w:r>
+            <w:r>
+              <w:rPr>
+                <w:color w:val="806000" w:themeColor="accent4" w:themeShade="80"/>
+                <w:lang w:val="en-US"/>
+              </w:rPr>
+              <w:t xml:space="preserve">ORDER BY </w:t>
+            </w:r>
+            <w:proofErr w:type="spellStart"/>
+            <w:r>
+              <w:rPr>
+                <w:color w:val="806000" w:themeColor="accent4" w:themeShade="80"/>
+                <w:lang w:val="en-US"/>
+              </w:rPr>
+              <w:t>f.SC_ID_LOGRADOURO</w:t>
+            </w:r>
+            <w:proofErr w:type="spellEnd"/>
+            <w:r>
+              <w:rPr>
+                <w:color w:val="806000" w:themeColor="accent4" w:themeShade="80"/>
+                <w:lang w:val="en-US"/>
+              </w:rPr>
+              <w:t xml:space="preserve"> </w:t>
+            </w:r>
+          </w:p>
+          <w:p>
+            <w:pPr>
+              <w:pStyle w:val="Codigo"/>
+              <w:rPr>
+                <w:color w:val="806000" w:themeColor="accent4" w:themeShade="80"/>
+              </w:rPr>
+            </w:pPr>
+            <w:r>
+              <w:rPr>
+                <w:color w:val="806000" w:themeColor="accent4" w:themeShade="80"/>
+                <w:lang w:val="en-US"/>
+              </w:rPr>
+              <w:t xml:space="preserve">      </w:t>
+            </w:r>
+            <w:r>
+              <w:rPr>
+                <w:color w:val="806000" w:themeColor="accent4" w:themeShade="80"/>
+                <w:lang w:val="en-US"/>
+              </w:rPr>
               <w:t xml:space="preserve">    </w:t>
             </w:r>
-            <w:proofErr w:type="gramStart"/>
             <w:r>
               <w:rPr>
                 <w:color w:val="806000" w:themeColor="accent4" w:themeShade="80"/>
-              </w:rPr>
-              <w:t>COALESCE(</w:t>
-            </w:r>
-            <w:proofErr w:type="spellStart"/>
-            <w:proofErr w:type="gramEnd"/>
+                <w:lang w:val="en-US"/>
+              </w:rPr>
+              <w:t xml:space="preserve">      </w:t>
+            </w:r>
             <w:r>
               <w:rPr>
                 <w:color w:val="806000" w:themeColor="accent4" w:themeShade="80"/>
               </w:rPr>
-              <w:t>f.SC_ID_LOGRADOURO</w:t>
-            </w:r>
-            <w:proofErr w:type="spellEnd"/>
+              <w:t xml:space="preserve">SEPARATOR '","'), </w:t>
+            </w:r>
+          </w:p>
+          <w:p>
+            <w:pPr>
+              <w:pStyle w:val="Codigo"/>
+            </w:pPr>
             <w:r>
               <w:rPr>
                 <w:color w:val="806000" w:themeColor="accent4" w:themeShade="80"/>
               </w:rPr>
-              <w:t>, '')</w:t>
-            </w:r>
-          </w:p>
-          <w:p>
-            <w:pPr>
-              <w:pStyle w:val="Codigo"/>
+              <w:t xml:space="preserve">        '"]') AS SC_ID_QUADRA,</w:t>
+            </w:r>
+          </w:p>
+          <w:p>
+            <w:pPr>
+              <w:pStyle w:val="Codigo"/>
+              <w:rPr>
+                <w:color w:val="525252" w:themeColor="accent3" w:themeShade="80"/>
+              </w:rPr>
+            </w:pPr>
+            <w:r>
+              <w:t xml:space="preserve">       </w:t>
+            </w:r>
+            <w:r>
+              <w:rPr>
+                <w:color w:val="525252" w:themeColor="accent3" w:themeShade="80"/>
+              </w:rPr>
+              <w:t xml:space="preserve"> -- ORDEM_FACES</w:t>
+            </w:r>
+          </w:p>
+          <w:p>
+            <w:pPr>
+              <w:pStyle w:val="Codigo"/>
+              <w:rPr>
+                <w:color w:val="525252" w:themeColor="accent3" w:themeShade="80"/>
+              </w:rPr>
+            </w:pPr>
+            <w:r>
+              <w:rPr>
+                <w:color w:val="525252" w:themeColor="accent3" w:themeShade="80"/>
+              </w:rPr>
+              <w:t xml:space="preserve">    </w:t>
+            </w:r>
+            <w:r>
               <w:rPr>
                 <w:color w:val="806000" w:themeColor="accent4" w:themeShade="80"/>
-                <w:lang w:val="en-US"/>
-              </w:rPr>
-            </w:pPr>
-            <w:r>
-              <w:rPr>
-                <w:color w:val="806000" w:themeColor="accent4" w:themeShade="80"/>
-              </w:rPr>
-              <w:t xml:space="preserve">       </w:t>
-            </w:r>
-            <w:r>
-              <w:rPr>
-                <w:color w:val="806000" w:themeColor="accent4" w:themeShade="80"/>
               </w:rPr>
               <w:t xml:space="preserve">    </w:t>
             </w:r>
             <w:r>
               <w:rPr>
-                <w:color w:val="806000" w:themeColor="accent4" w:themeShade="80"/>
-              </w:rPr>
-              <w:t xml:space="preserve">     </w:t>
-            </w:r>
-            <w:r>
-              <w:rPr>
-                <w:color w:val="806000" w:themeColor="accent4" w:themeShade="80"/>
-                <w:lang w:val="en-US"/>
-              </w:rPr>
-              <w:t xml:space="preserve">ORDER BY </w:t>
-            </w:r>
-            <w:proofErr w:type="spellStart"/>
-            <w:r>
-              <w:rPr>
-                <w:color w:val="806000" w:themeColor="accent4" w:themeShade="80"/>
-                <w:lang w:val="en-US"/>
-              </w:rPr>
-              <w:t>f.SC_ID_LOGRADOURO</w:t>
-            </w:r>
-            <w:proofErr w:type="spellEnd"/>
-            <w:r>
-              <w:rPr>
-                <w:color w:val="806000" w:themeColor="accent4" w:themeShade="80"/>
-                <w:lang w:val="en-US"/>
-              </w:rPr>
-              <w:t xml:space="preserve"> </w:t>
-            </w:r>
-          </w:p>
-          <w:p>
-            <w:pPr>
-              <w:pStyle w:val="Codigo"/>
-              <w:rPr>
-                <w:color w:val="806000" w:themeColor="accent4" w:themeShade="80"/>
-              </w:rPr>
-            </w:pPr>
-            <w:r>
-              <w:rPr>
-                <w:color w:val="806000" w:themeColor="accent4" w:themeShade="80"/>
-                <w:lang w:val="en-US"/>
-              </w:rPr>
-              <w:t xml:space="preserve">      </w:t>
-            </w:r>
-            <w:r>
-              <w:rPr>
-                <w:color w:val="806000" w:themeColor="accent4" w:themeShade="80"/>
-                <w:lang w:val="en-US"/>
-              </w:rPr>
-              <w:t xml:space="preserve">    </w:t>
-            </w:r>
-            <w:r>
-              <w:rPr>
-                <w:color w:val="806000" w:themeColor="accent4" w:themeShade="80"/>
-                <w:lang w:val="en-US"/>
-              </w:rPr>
-              <w:t xml:space="preserve">      </w:t>
-            </w:r>
-            <w:r>
-              <w:rPr>
-                <w:color w:val="806000" w:themeColor="accent4" w:themeShade="80"/>
-              </w:rPr>
-              <w:t xml:space="preserve">SEPARATOR '","'), </w:t>
-            </w:r>
-          </w:p>
-          <w:p>
-            <w:pPr>
-              <w:pStyle w:val="Codigo"/>
-            </w:pPr>
-            <w:r>
-              <w:rPr>
-                <w:color w:val="806000" w:themeColor="accent4" w:themeShade="80"/>
-              </w:rPr>
-              <w:t xml:space="preserve">        '"]') AS SC_ID_QUADRA,</w:t>
-            </w:r>
-          </w:p>
-          <w:p>
-            <w:pPr>
-              <w:pStyle w:val="Codigo"/>
-              <w:rPr>
                 <w:color w:val="525252" w:themeColor="accent3" w:themeShade="80"/>
               </w:rPr>
-            </w:pPr>
-            <w:r>
-              <w:t xml:space="preserve">       </w:t>
-            </w:r>
-            <w:r>
-              <w:rPr>
-                <w:color w:val="525252" w:themeColor="accent3" w:themeShade="80"/>
-              </w:rPr>
-              <w:t xml:space="preserve"> -- ORDEM_FACES</w:t>
-            </w:r>
-          </w:p>
-          <w:p>
-            <w:pPr>
-              <w:pStyle w:val="Codigo"/>
-              <w:rPr>
-                <w:color w:val="525252" w:themeColor="accent3" w:themeShade="80"/>
-              </w:rPr>
-            </w:pPr>
-            <w:r>
-              <w:rPr>
-                <w:color w:val="525252" w:themeColor="accent3" w:themeShade="80"/>
-              </w:rPr>
-              <w:t xml:space="preserve">    </w:t>
-            </w:r>
-            <w:r>
-              <w:rPr>
-                <w:color w:val="806000" w:themeColor="accent4" w:themeShade="80"/>
-              </w:rPr>
-              <w:t xml:space="preserve">    </w:t>
-            </w:r>
-            <w:proofErr w:type="gramStart"/>
-            <w:r>
-              <w:rPr>
-                <w:color w:val="525252" w:themeColor="accent3" w:themeShade="80"/>
-              </w:rPr>
-              <w:t>CONCAT(</w:t>
-            </w:r>
-            <w:proofErr w:type="gramEnd"/>
-            <w:r>
-              <w:rPr>
-                <w:color w:val="525252" w:themeColor="accent3" w:themeShade="80"/>
-              </w:rPr>
-              <w:t xml:space="preserve">'["', </w:t>
+              <w:t xml:space="preserve">CONCAT('["', </w:t>
             </w:r>
           </w:p>
           <w:p>
@@ -20713,30 +20604,12 @@
               </w:rPr>
               <w:t xml:space="preserve"> </w:t>
             </w:r>
-            <w:proofErr w:type="gramStart"/>
             <w:r>
               <w:rPr>
                 <w:color w:val="525252" w:themeColor="accent3" w:themeShade="80"/>
                 <w:lang w:val="en-US"/>
               </w:rPr>
-              <w:t>COALESCE(</w:t>
-            </w:r>
-            <w:proofErr w:type="spellStart"/>
-            <w:proofErr w:type="gramEnd"/>
-            <w:r>
-              <w:rPr>
-                <w:color w:val="525252" w:themeColor="accent3" w:themeShade="80"/>
-                <w:lang w:val="en-US"/>
-              </w:rPr>
-              <w:t>f.SC_ID_LOGRADOURO</w:t>
-            </w:r>
-            <w:proofErr w:type="spellEnd"/>
-            <w:r>
-              <w:rPr>
-                <w:color w:val="525252" w:themeColor="accent3" w:themeShade="80"/>
-                <w:lang w:val="en-US"/>
-              </w:rPr>
-              <w:t xml:space="preserve">, '') </w:t>
+              <w:t xml:space="preserve">COALESCE(f.SC_ID_LOGRADOURO, '') </w:t>
             </w:r>
           </w:p>
           <w:p>
@@ -26869,29 +26742,16 @@
             <w:r>
               <w:t xml:space="preserve">  </w:t>
             </w:r>
-            <w:proofErr w:type="gramStart"/>
-            <w:r>
-              <w:t>CONCAT(</w:t>
-            </w:r>
-            <w:proofErr w:type="gramEnd"/>
-            <w:r>
-              <w:t xml:space="preserve">'["', </w:t>
-            </w:r>
-          </w:p>
-          <w:p>
-            <w:pPr>
-              <w:pStyle w:val="Codigo"/>
-            </w:pPr>
-            <w:r>
-              <w:t xml:space="preserve">      GROUP_</w:t>
-            </w:r>
-            <w:proofErr w:type="gramStart"/>
-            <w:r>
-              <w:t>CONCAT(</w:t>
-            </w:r>
-            <w:proofErr w:type="gramEnd"/>
-            <w:r>
-              <w:t xml:space="preserve">SC_ID_LOGRADOURO </w:t>
+            <w:r>
+              <w:t xml:space="preserve">CONCAT('["', </w:t>
+            </w:r>
+          </w:p>
+          <w:p>
+            <w:pPr>
+              <w:pStyle w:val="Codigo"/>
+            </w:pPr>
+            <w:r>
+              <w:t xml:space="preserve">      GROUP_CONCAT(SC_ID_LOGRADOURO </w:t>
             </w:r>
           </w:p>
           <w:p>
@@ -33250,10 +33110,26 @@
     </w:p>
     <w:p/>
     <w:p>
+      <w:r>
+        <w:t>Desenhar as quadras</w:t>
+      </w:r>
+    </w:p>
+    <w:p>
+      <w:r>
+        <w:t>Identificar as faces</w:t>
+      </w:r>
+    </w:p>
+    <w:p>
+      <w:r>
+        <w:t>Identificar os lotes</w:t>
+      </w:r>
+    </w:p>
+    <w:p>
       <w:pPr>
         <w:pStyle w:val="Ttulo3"/>
       </w:pPr>
       <w:r>
+        <w:lastRenderedPageBreak/>
         <w:t>Representação gráfica das quadras</w:t>
       </w:r>
     </w:p>
@@ -33264,7 +33140,6 @@
     </w:p>
     <w:p>
       <w:r>
-        <w:lastRenderedPageBreak/>
         <w:t>Em uma análise visual, a abordagem com o centroide da face mais povoada demonstrou ser a mais adequada. Ela consiste em posicionar o centro do lado do polígono no centroide da face escolhida e desenhar a quadra usando as dimensões do cadastro CIATA.</w:t>
       </w:r>
     </w:p>
@@ -33446,27 +33321,14 @@
         <w:lastRenderedPageBreak/>
         <w:t xml:space="preserve">Figura </w:t>
       </w:r>
-      <w:r>
-        <w:fldChar w:fldCharType="begin"/>
-      </w:r>
-      <w:r>
-        <w:instrText xml:space="preserve"> SEQ Figura \* ARABIC </w:instrText>
-      </w:r>
-      <w:r>
-        <w:fldChar w:fldCharType="separate"/>
-      </w:r>
-      <w:r>
-        <w:rPr>
-          <w:noProof/>
-        </w:rPr>
-        <w:t>9</w:t>
-      </w:r>
-      <w:r>
-        <w:rPr>
-          <w:noProof/>
-        </w:rPr>
-        <w:fldChar w:fldCharType="end"/>
-      </w:r>
+      <w:fldSimple w:instr=" SEQ Figura \* ARABIC ">
+        <w:r>
+          <w:rPr>
+            <w:noProof/>
+          </w:rPr>
+          <w:t>9</w:t>
+        </w:r>
+      </w:fldSimple>
       <w:r>
         <w:t>: Q</w:t>
       </w:r>
@@ -33507,10 +33369,10 @@
                 <w:noProof/>
               </w:rPr>
               <w:drawing>
-                <wp:inline distT="0" distB="0" distL="0" distR="0" wp14:anchorId="5B552DCF" wp14:editId="52C41752">
-                  <wp:extent cx="4080777" cy="3882088"/>
-                  <wp:effectExtent l="0" t="0" r="0" b="4445"/>
-                  <wp:docPr id="1395037973" name="Imagem 1"/>
+                <wp:inline distT="0" distB="0" distL="0" distR="0" wp14:anchorId="16856E64" wp14:editId="3D27D7FE">
+                  <wp:extent cx="5760085" cy="4344306"/>
+                  <wp:effectExtent l="0" t="0" r="0" b="0"/>
+                  <wp:docPr id="1190490911" name="Imagem 1"/>
                   <wp:cNvGraphicFramePr>
                     <a:graphicFrameLocks xmlns:a="http://schemas.openxmlformats.org/drawingml/2006/main" noChangeAspect="1"/>
                   </wp:cNvGraphicFramePr>
@@ -33518,11 +33380,11 @@
                     <a:graphicData uri="http://schemas.openxmlformats.org/drawingml/2006/picture">
                       <pic:pic xmlns:pic="http://schemas.openxmlformats.org/drawingml/2006/picture">
                         <pic:nvPicPr>
-                          <pic:cNvPr id="1395037973" name="Imagem 1"/>
+                          <pic:cNvPr id="1190490911" name="Imagem 1"/>
                           <pic:cNvPicPr/>
                         </pic:nvPicPr>
                         <pic:blipFill>
-                          <a:blip r:embed="rId26" cstate="print">
+                          <a:blip r:embed="rId26">
                             <a:extLst>
                               <a:ext uri="{28A0092B-C50C-407E-A947-70E740481C1C}">
                                 <a14:useLocalDpi xmlns:a14="http://schemas.microsoft.com/office/drawing/2010/main" val="0"/>
@@ -33536,7 +33398,7 @@
                         <pic:spPr>
                           <a:xfrm>
                             <a:off x="0" y="0"/>
-                            <a:ext cx="4094866" cy="3895491"/>
+                            <a:ext cx="5760085" cy="4344306"/>
                           </a:xfrm>
                           <a:prstGeom prst="rect">
                             <a:avLst/>
@@ -33561,12 +33423,146 @@
       </w:r>
     </w:p>
     <w:p/>
+    <w:p/>
     <w:p>
       <w:r>
         <w:t>A quadra no CNEFE</w:t>
       </w:r>
     </w:p>
     <w:p/>
+    <w:p>
+      <w:r>
+        <w:t>A Quadra CTU/CIATA ajustada com OSM</w:t>
+      </w:r>
+    </w:p>
+    <w:p>
+      <w:pPr>
+        <w:pStyle w:val="Legenda"/>
+      </w:pPr>
+      <w:r>
+        <w:lastRenderedPageBreak/>
+        <w:t xml:space="preserve">Figura </w:t>
+      </w:r>
+      <w:r>
+        <w:fldChar w:fldCharType="begin"/>
+      </w:r>
+      <w:r>
+        <w:instrText xml:space="preserve"> SEQ Figura \* ARABIC </w:instrText>
+      </w:r>
+      <w:r>
+        <w:fldChar w:fldCharType="separate"/>
+      </w:r>
+      <w:r>
+        <w:rPr>
+          <w:noProof/>
+        </w:rPr>
+        <w:t>10</w:t>
+      </w:r>
+      <w:r>
+        <w:rPr>
+          <w:noProof/>
+        </w:rPr>
+        <w:fldChar w:fldCharType="end"/>
+      </w:r>
+      <w:r>
+        <w:t>: Q</w:t>
+      </w:r>
+      <w:r>
+        <w:t xml:space="preserve">uadra </w:t>
+      </w:r>
+      <w:r>
+        <w:t>CTU/CIATA</w:t>
+      </w:r>
+      <w:r>
+        <w:t xml:space="preserve"> </w:t>
+      </w:r>
+      <w:r>
+        <w:t>ajustada com OSM</w:t>
+      </w:r>
+    </w:p>
+    <w:tbl>
+      <w:tblPr>
+        <w:tblStyle w:val="Tabelacomgrade"/>
+        <w:tblW w:w="0" w:type="auto"/>
+        <w:jc w:val="right"/>
+        <w:tblLook w:val="04A0" w:firstRow="1" w:lastRow="0" w:firstColumn="1" w:lastColumn="0" w:noHBand="0" w:noVBand="1"/>
+      </w:tblPr>
+      <w:tblGrid>
+        <w:gridCol w:w="9061"/>
+      </w:tblGrid>
+      <w:tr>
+        <w:trPr>
+          <w:jc w:val="right"/>
+        </w:trPr>
+        <w:tc>
+          <w:tcPr>
+            <w:tcW w:w="9061" w:type="dxa"/>
+          </w:tcPr>
+          <w:p>
+            <w:pPr>
+              <w:keepNext/>
+              <w:widowControl w:val="0"/>
+              <w:ind w:firstLine="0"/>
+              <w:jc w:val="center"/>
+            </w:pPr>
+            <w:r>
+              <w:rPr>
+                <w:noProof/>
+              </w:rPr>
+              <w:drawing>
+                <wp:inline distT="0" distB="0" distL="0" distR="0" wp14:anchorId="0C4CC33B" wp14:editId="0B645AC7">
+                  <wp:extent cx="5760085" cy="4064840"/>
+                  <wp:effectExtent l="0" t="0" r="0" b="0"/>
+                  <wp:docPr id="942209428" name="Imagem 1"/>
+                  <wp:cNvGraphicFramePr>
+                    <a:graphicFrameLocks xmlns:a="http://schemas.openxmlformats.org/drawingml/2006/main" noChangeAspect="1"/>
+                  </wp:cNvGraphicFramePr>
+                  <a:graphic xmlns:a="http://schemas.openxmlformats.org/drawingml/2006/main">
+                    <a:graphicData uri="http://schemas.openxmlformats.org/drawingml/2006/picture">
+                      <pic:pic xmlns:pic="http://schemas.openxmlformats.org/drawingml/2006/picture">
+                        <pic:nvPicPr>
+                          <pic:cNvPr id="942209428" name="Imagem 1"/>
+                          <pic:cNvPicPr/>
+                        </pic:nvPicPr>
+                        <pic:blipFill>
+                          <a:blip r:embed="rId27">
+                            <a:extLst>
+                              <a:ext uri="{28A0092B-C50C-407E-A947-70E740481C1C}">
+                                <a14:useLocalDpi xmlns:a14="http://schemas.microsoft.com/office/drawing/2010/main" val="0"/>
+                              </a:ext>
+                            </a:extLst>
+                          </a:blip>
+                          <a:stretch>
+                            <a:fillRect/>
+                          </a:stretch>
+                        </pic:blipFill>
+                        <pic:spPr>
+                          <a:xfrm>
+                            <a:off x="0" y="0"/>
+                            <a:ext cx="5760085" cy="4064840"/>
+                          </a:xfrm>
+                          <a:prstGeom prst="rect">
+                            <a:avLst/>
+                          </a:prstGeom>
+                        </pic:spPr>
+                      </pic:pic>
+                    </a:graphicData>
+                  </a:graphic>
+                </wp:inline>
+              </w:drawing>
+            </w:r>
+          </w:p>
+        </w:tc>
+      </w:tr>
+    </w:tbl>
+    <w:p>
+      <w:pPr>
+        <w:pStyle w:val="Legenda"/>
+      </w:pPr>
+      <w:r>
+        <w:t>Elaboração: Os autores (2026)</w:t>
+      </w:r>
+    </w:p>
     <w:p/>
     <w:p>
       <w:pPr>
@@ -33682,15 +33678,7 @@
       </w:r>
       <w:proofErr w:type="spellEnd"/>
       <w:r>
-        <w:t xml:space="preserve"> Square </w:t>
-      </w:r>
-      <w:proofErr w:type="spellStart"/>
-      <w:r>
-        <w:t>Error</w:t>
-      </w:r>
-      <w:proofErr w:type="spellEnd"/>
-      <w:r>
-        <w:t xml:space="preserve"> (RMSE), também conhecida como Raiz do Erro Médio Quadrático (REMQ). Seu cálculo consiste em obter a média dos quadrados das diferenças entre valores observados e valores estimados e, em seguida, extrair a raiz quadrada desse resultado</w:t>
+        <w:t xml:space="preserve"> Square Error (RMSE), também conhecida como Raiz do Erro Médio Quadrático (REMQ). Seu cálculo consiste em obter a média dos quadrados das diferenças entre valores observados e valores estimados e, em seguida, extrair a raiz quadrada desse resultado</w:t>
       </w:r>
       <w:r>
         <w:t xml:space="preserve"> </w:t>
@@ -35952,7 +35940,7 @@
                     <pic:cNvPicPr/>
                   </pic:nvPicPr>
                   <pic:blipFill>
-                    <a:blip r:embed="rId27"/>
+                    <a:blip r:embed="rId28"/>
                     <a:stretch>
                       <a:fillRect/>
                     </a:stretch>
@@ -35975,7 +35963,7 @@
     </w:p>
     <w:p/>
     <w:sectPr>
-      <w:headerReference w:type="default" r:id="rId28"/>
+      <w:headerReference w:type="default" r:id="rId29"/>
       <w:pgSz w:w="11906" w:h="16838" w:code="9"/>
       <w:pgMar w:top="1701" w:right="1134" w:bottom="1134" w:left="1701" w:header="709" w:footer="709" w:gutter="0"/>
       <w:cols w:space="708"/>

</xml_diff>

<commit_message>
antes de OSM_LOGRADOUROS completo
</commit_message>
<xml_diff>
--- a/TCC - fase 2.docx
+++ b/TCC - fase 2.docx
@@ -2090,27 +2090,14 @@
       <w:r>
         <w:t xml:space="preserve">Tabela </w:t>
       </w:r>
-      <w:r>
-        <w:fldChar w:fldCharType="begin"/>
-      </w:r>
-      <w:r>
-        <w:instrText xml:space="preserve"> SEQ Tabela \* ARABIC </w:instrText>
-      </w:r>
-      <w:r>
-        <w:fldChar w:fldCharType="separate"/>
-      </w:r>
-      <w:r>
-        <w:rPr>
-          <w:noProof/>
-        </w:rPr>
-        <w:t>1</w:t>
-      </w:r>
-      <w:r>
-        <w:rPr>
-          <w:noProof/>
-        </w:rPr>
-        <w:fldChar w:fldCharType="end"/>
-      </w:r>
+      <w:fldSimple w:instr=" SEQ Tabela \* ARABIC ">
+        <w:r>
+          <w:rPr>
+            <w:noProof/>
+          </w:rPr>
+          <w:t>1</w:t>
+        </w:r>
+      </w:fldSimple>
       <w:bookmarkEnd w:id="3"/>
       <w:r>
         <w:t>: Resultados das pesquisas de aderência ao CIATA</w:t>
@@ -3397,27 +3384,14 @@
       <w:r>
         <w:t xml:space="preserve">Quadro </w:t>
       </w:r>
-      <w:r>
-        <w:fldChar w:fldCharType="begin"/>
-      </w:r>
-      <w:r>
-        <w:instrText xml:space="preserve"> SEQ Quadro \* ARABIC </w:instrText>
-      </w:r>
-      <w:r>
-        <w:fldChar w:fldCharType="separate"/>
-      </w:r>
-      <w:r>
-        <w:rPr>
-          <w:noProof/>
-        </w:rPr>
-        <w:t>1</w:t>
-      </w:r>
-      <w:r>
-        <w:rPr>
-          <w:noProof/>
-        </w:rPr>
-        <w:fldChar w:fldCharType="end"/>
-      </w:r>
+      <w:fldSimple w:instr=" SEQ Quadro \* ARABIC ">
+        <w:r>
+          <w:rPr>
+            <w:noProof/>
+          </w:rPr>
+          <w:t>1</w:t>
+        </w:r>
+      </w:fldSimple>
       <w:bookmarkEnd w:id="4"/>
       <w:r>
         <w:t xml:space="preserve">: </w:t>
@@ -4678,27 +4652,14 @@
       <w:r>
         <w:t xml:space="preserve">Figura </w:t>
       </w:r>
-      <w:r>
-        <w:fldChar w:fldCharType="begin"/>
-      </w:r>
-      <w:r>
-        <w:instrText xml:space="preserve"> SEQ Figura \* ARABIC </w:instrText>
-      </w:r>
-      <w:r>
-        <w:fldChar w:fldCharType="separate"/>
-      </w:r>
-      <w:r>
-        <w:rPr>
-          <w:noProof/>
-        </w:rPr>
-        <w:t>1</w:t>
-      </w:r>
-      <w:r>
-        <w:rPr>
-          <w:noProof/>
-        </w:rPr>
-        <w:fldChar w:fldCharType="end"/>
-      </w:r>
+      <w:fldSimple w:instr=" SEQ Figura \* ARABIC ">
+        <w:r>
+          <w:rPr>
+            <w:noProof/>
+          </w:rPr>
+          <w:t>1</w:t>
+        </w:r>
+      </w:fldSimple>
       <w:bookmarkEnd w:id="5"/>
       <w:r>
         <w:t xml:space="preserve">: </w:t>
@@ -5338,27 +5299,14 @@
       <w:r>
         <w:t xml:space="preserve">Figura </w:t>
       </w:r>
-      <w:r>
-        <w:fldChar w:fldCharType="begin"/>
-      </w:r>
-      <w:r>
-        <w:instrText xml:space="preserve"> SEQ Figura \* ARABIC </w:instrText>
-      </w:r>
-      <w:r>
-        <w:fldChar w:fldCharType="separate"/>
-      </w:r>
-      <w:r>
-        <w:rPr>
-          <w:noProof/>
-        </w:rPr>
-        <w:t>2</w:t>
-      </w:r>
-      <w:r>
-        <w:rPr>
-          <w:noProof/>
-        </w:rPr>
-        <w:fldChar w:fldCharType="end"/>
-      </w:r>
+      <w:fldSimple w:instr=" SEQ Figura \* ARABIC ">
+        <w:r>
+          <w:rPr>
+            <w:noProof/>
+          </w:rPr>
+          <w:t>2</w:t>
+        </w:r>
+      </w:fldSimple>
       <w:bookmarkEnd w:id="6"/>
       <w:r>
         <w:t xml:space="preserve">: </w:t>
@@ -5634,63 +5582,37 @@
       <w:r>
         <w:t xml:space="preserve">O </w:t>
       </w:r>
-      <w:r>
-        <w:fldChar w:fldCharType="begin"/>
-      </w:r>
-      <w:r>
-        <w:instrText xml:space="preserve"> REF _Ref219193829 </w:instrText>
-      </w:r>
-      <w:r>
-        <w:fldChar w:fldCharType="separate"/>
-      </w:r>
+      <w:fldSimple w:instr=" REF _Ref219193829 ">
+        <w:r>
+          <w:t xml:space="preserve">Quadro </w:t>
+        </w:r>
+        <w:r>
+          <w:rPr>
+            <w:noProof/>
+          </w:rPr>
+          <w:t>2</w:t>
+        </w:r>
+      </w:fldSimple>
+      <w:r>
+        <w:t xml:space="preserve"> apresenta uma comparação entre o CNEFE e o modelo conceitual internacional LADM com foco nas diferenças estruturais e funcionais entre ambos. </w:t>
+      </w:r>
+    </w:p>
+    <w:p>
+      <w:pPr>
+        <w:pStyle w:val="Legenda"/>
+      </w:pPr>
+      <w:bookmarkStart w:id="7" w:name="_Ref219193829"/>
       <w:r>
         <w:t xml:space="preserve">Quadro </w:t>
       </w:r>
-      <w:r>
-        <w:rPr>
-          <w:noProof/>
-        </w:rPr>
-        <w:t>2</w:t>
-      </w:r>
-      <w:r>
-        <w:rPr>
-          <w:noProof/>
-        </w:rPr>
-        <w:fldChar w:fldCharType="end"/>
-      </w:r>
-      <w:r>
-        <w:t xml:space="preserve"> apresenta uma comparação entre o CNEFE e o modelo conceitual internacional LADM com foco nas diferenças estruturais e funcionais entre ambos. </w:t>
-      </w:r>
-    </w:p>
-    <w:p>
-      <w:pPr>
-        <w:pStyle w:val="Legenda"/>
-      </w:pPr>
-      <w:bookmarkStart w:id="7" w:name="_Ref219193829"/>
-      <w:r>
-        <w:t xml:space="preserve">Quadro </w:t>
-      </w:r>
-      <w:r>
-        <w:fldChar w:fldCharType="begin"/>
-      </w:r>
-      <w:r>
-        <w:instrText xml:space="preserve"> SEQ Quadro \* ARABIC </w:instrText>
-      </w:r>
-      <w:r>
-        <w:fldChar w:fldCharType="separate"/>
-      </w:r>
-      <w:r>
-        <w:rPr>
-          <w:noProof/>
-        </w:rPr>
-        <w:t>2</w:t>
-      </w:r>
-      <w:r>
-        <w:rPr>
-          <w:noProof/>
-        </w:rPr>
-        <w:fldChar w:fldCharType="end"/>
-      </w:r>
+      <w:fldSimple w:instr=" SEQ Quadro \* ARABIC ">
+        <w:r>
+          <w:rPr>
+            <w:noProof/>
+          </w:rPr>
+          <w:t>2</w:t>
+        </w:r>
+      </w:fldSimple>
       <w:bookmarkEnd w:id="7"/>
       <w:r>
         <w:t>: Comparativo</w:t>
@@ -6533,27 +6455,14 @@
         <w:lastRenderedPageBreak/>
         <w:t xml:space="preserve">Quadro </w:t>
       </w:r>
-      <w:r>
-        <w:fldChar w:fldCharType="begin"/>
-      </w:r>
-      <w:r>
-        <w:instrText xml:space="preserve"> SEQ Quadro \* ARABIC </w:instrText>
-      </w:r>
-      <w:r>
-        <w:fldChar w:fldCharType="separate"/>
-      </w:r>
-      <w:r>
-        <w:rPr>
-          <w:noProof/>
-        </w:rPr>
-        <w:t>3</w:t>
-      </w:r>
-      <w:r>
-        <w:rPr>
-          <w:noProof/>
-        </w:rPr>
-        <w:fldChar w:fldCharType="end"/>
-      </w:r>
+      <w:fldSimple w:instr=" SEQ Quadro \* ARABIC ">
+        <w:r>
+          <w:rPr>
+            <w:noProof/>
+          </w:rPr>
+          <w:t>3</w:t>
+        </w:r>
+      </w:fldSimple>
       <w:bookmarkEnd w:id="8"/>
       <w:r>
         <w:t xml:space="preserve">: </w:t>
@@ -7377,118 +7286,92 @@
       <w:r>
         <w:t xml:space="preserve">A </w:t>
       </w:r>
+      <w:fldSimple w:instr=" REF _Ref219195479 ">
+        <w:r>
+          <w:t xml:space="preserve">Figura </w:t>
+        </w:r>
+        <w:r>
+          <w:rPr>
+            <w:noProof/>
+          </w:rPr>
+          <w:t>3</w:t>
+        </w:r>
+      </w:fldSimple>
+      <w:r>
+        <w:t xml:space="preserve"> apresenta uma proposta de mapeamento entre as classes do LADM e a estrutura de tabela única do Projeto CIATA original. Essa integração ocorre por meio da criação de uma classe denominada CIATA_BCI, composta por campos extraídos do Boletim de Cadastro Imobiliário (BCI). Nesse arranjo, os seis primeiros atributos constituem o identificador da Unidade Imobiliária (ID_BCI) </w:t>
+      </w:r>
       <w:r>
         <w:fldChar w:fldCharType="begin"/>
       </w:r>
       <w:r>
-        <w:instrText xml:space="preserve"> REF _Ref219195479 </w:instrText>
+        <w:instrText xml:space="preserve"> ADDIN ZOTERO_ITEM CSL_CITATION {"citationID":"ikmNejsg","properties":{"formattedCitation":"(SERPRO, 2025)","plainCitation":"(SERPRO, 2025)","noteIndex":0},"citationItems":[{"id":224,"uris":["http://zotero.org/users/15531986/items/83N3DMZL"],"itemData":{"id":224,"type":"webpage","abstract":"Documentos dos projetos CIATA e Superciata.","container-title":"GitHub","language":"pt-BR","title":"Superciata/PROJETO CIATA - MANUAL DO CADASTRO IMOBILIÁRIO.pdf","title-short":"MCI","URL":"https://superciata.smuu.com.br/docs/ProjetoCiata_ManualCadastroImobiliario_OCR.pdf","author":[{"family":"SERPRO","given":""}],"contributor":[{"family":"Barbiero","given":"Marco"},{"family":"Carneiro","given":"Andrea"},{"family":"Cunha","given":"Eglaisa"}],"accessed":{"date-parts":[["2025",11,13]]},"issued":{"date-parts":[["2025"]]}}}],"schema":"https://github.com/citation-style-language/schema/raw/master/csl-citation.json"} </w:instrText>
       </w:r>
       <w:r>
         <w:fldChar w:fldCharType="separate"/>
       </w:r>
       <w:r>
+        <w:rPr>
+          <w:rFonts w:cs="Arial"/>
+        </w:rPr>
+        <w:t>(SERPRO, 2025)</w:t>
+      </w:r>
+      <w:r>
+        <w:fldChar w:fldCharType="end"/>
+      </w:r>
+      <w:r>
+        <w:t>, o qual atua como a chave primária da tabela e representa a solução técnica mais robusta para a vinculação com bases de dados aderentes ao padrão LADM.</w:t>
+      </w:r>
+    </w:p>
+    <w:p>
+      <w:r>
+        <w:t>Contudo, ressalta-se que uma implementação estritamente baseada nessa arquitetura monolítica, embora tecnicamente viável, carece de eficiência prática. Os sistemas de administração territorial contemporâneos privilegiam a organização de temas em tabelas normalizadas e distintas</w:t>
+      </w:r>
+      <w:r>
+        <w:t xml:space="preserve"> </w:t>
+      </w:r>
+      <w:r>
+        <w:fldChar w:fldCharType="begin"/>
+      </w:r>
+      <w:r>
+        <w:instrText xml:space="preserve"> ADDIN ZOTERO_ITEM CSL_CITATION {"citationID":"GwB0gTYD","properties":{"formattedCitation":"(Date, 2004)","plainCitation":"(Date, 2004)","noteIndex":0},"citationItems":[{"id":53,"uris":["http://zotero.org/users/15531986/items/MLI4PGDQ"],"itemData":{"id":53,"type":"book","ISBN":"978-85-352-1273-0","language":"pt-BR","publisher":"Elsevier","source":"Câmara Brasileira do Livro ISBN","title":"Introdução a Sistemas De Banco De Dados-Tra.8 Ed..","author":[{"family":"Date","given":"C. J."}],"issued":{"date-parts":[["2004",7,15]]}}}],"schema":"https://github.com/citation-style-language/schema/raw/master/csl-citation.json"} </w:instrText>
+      </w:r>
+      <w:r>
+        <w:fldChar w:fldCharType="separate"/>
+      </w:r>
+      <w:r>
+        <w:rPr>
+          <w:rFonts w:cs="Arial"/>
+        </w:rPr>
+        <w:t>(Date, 2004)</w:t>
+      </w:r>
+      <w:r>
+        <w:fldChar w:fldCharType="end"/>
+      </w:r>
+      <w:r>
+        <w:t>, configuração que não apenas mitiga redundâncias, mas também espelha a modularidade nativa do modelo LADM, facilitando a interoperabilidade e a manutenção dos dados.</w:t>
+      </w:r>
+    </w:p>
+    <w:p>
+      <w:pPr>
+        <w:pStyle w:val="Legenda"/>
+      </w:pPr>
+    </w:p>
+    <w:p>
+      <w:pPr>
+        <w:pStyle w:val="Legenda"/>
+      </w:pPr>
+      <w:bookmarkStart w:id="9" w:name="_Ref219195479"/>
+      <w:r>
         <w:t xml:space="preserve">Figura </w:t>
       </w:r>
-      <w:r>
-        <w:rPr>
-          <w:noProof/>
-        </w:rPr>
-        <w:t>3</w:t>
-      </w:r>
-      <w:r>
-        <w:rPr>
-          <w:noProof/>
-        </w:rPr>
-        <w:fldChar w:fldCharType="end"/>
-      </w:r>
-      <w:r>
-        <w:t xml:space="preserve"> apresenta uma proposta de mapeamento entre as classes do LADM e a estrutura de tabela única do Projeto CIATA original. Essa integração ocorre por meio da criação de uma classe denominada CIATA_BCI, composta por campos extraídos do Boletim de Cadastro Imobiliário (BCI). Nesse arranjo, os seis primeiros atributos constituem o identificador da Unidade Imobiliária (ID_BCI) </w:t>
-      </w:r>
-      <w:r>
-        <w:fldChar w:fldCharType="begin"/>
-      </w:r>
-      <w:r>
-        <w:instrText xml:space="preserve"> ADDIN ZOTERO_ITEM CSL_CITATION {"citationID":"ikmNejsg","properties":{"formattedCitation":"(SERPRO, 2025)","plainCitation":"(SERPRO, 2025)","noteIndex":0},"citationItems":[{"id":224,"uris":["http://zotero.org/users/15531986/items/83N3DMZL"],"itemData":{"id":224,"type":"webpage","abstract":"Documentos dos projetos CIATA e Superciata.","container-title":"GitHub","language":"pt-BR","title":"Superciata/PROJETO CIATA - MANUAL DO CADASTRO IMOBILIÁRIO.pdf","title-short":"MCI","URL":"https://superciata.smuu.com.br/docs/ProjetoCiata_ManualCadastroImobiliario_OCR.pdf","author":[{"family":"SERPRO","given":""}],"contributor":[{"family":"Barbiero","given":"Marco"},{"family":"Carneiro","given":"Andrea"},{"family":"Cunha","given":"Eglaisa"}],"accessed":{"date-parts":[["2025",11,13]]},"issued":{"date-parts":[["2025"]]}}}],"schema":"https://github.com/citation-style-language/schema/raw/master/csl-citation.json"} </w:instrText>
-      </w:r>
-      <w:r>
-        <w:fldChar w:fldCharType="separate"/>
-      </w:r>
-      <w:r>
-        <w:rPr>
-          <w:rFonts w:cs="Arial"/>
-        </w:rPr>
-        <w:t>(SERPRO, 2025)</w:t>
-      </w:r>
-      <w:r>
-        <w:fldChar w:fldCharType="end"/>
-      </w:r>
-      <w:r>
-        <w:t>, o qual atua como a chave primária da tabela e representa a solução técnica mais robusta para a vinculação com bases de dados aderentes ao padrão LADM.</w:t>
-      </w:r>
-    </w:p>
-    <w:p>
-      <w:r>
-        <w:t>Contudo, ressalta-se que uma implementação estritamente baseada nessa arquitetura monolítica, embora tecnicamente viável, carece de eficiência prática. Os sistemas de administração territorial contemporâneos privilegiam a organização de temas em tabelas normalizadas e distintas</w:t>
-      </w:r>
-      <w:r>
-        <w:t xml:space="preserve"> </w:t>
-      </w:r>
-      <w:r>
-        <w:fldChar w:fldCharType="begin"/>
-      </w:r>
-      <w:r>
-        <w:instrText xml:space="preserve"> ADDIN ZOTERO_ITEM CSL_CITATION {"citationID":"GwB0gTYD","properties":{"formattedCitation":"(Date, 2004)","plainCitation":"(Date, 2004)","noteIndex":0},"citationItems":[{"id":53,"uris":["http://zotero.org/users/15531986/items/MLI4PGDQ"],"itemData":{"id":53,"type":"book","ISBN":"978-85-352-1273-0","language":"pt-BR","publisher":"Elsevier","source":"Câmara Brasileira do Livro ISBN","title":"Introdução a Sistemas De Banco De Dados-Tra.8 Ed..","author":[{"family":"Date","given":"C. J."}],"issued":{"date-parts":[["2004",7,15]]}}}],"schema":"https://github.com/citation-style-language/schema/raw/master/csl-citation.json"} </w:instrText>
-      </w:r>
-      <w:r>
-        <w:fldChar w:fldCharType="separate"/>
-      </w:r>
-      <w:r>
-        <w:rPr>
-          <w:rFonts w:cs="Arial"/>
-        </w:rPr>
-        <w:t>(Date, 2004)</w:t>
-      </w:r>
-      <w:r>
-        <w:fldChar w:fldCharType="end"/>
-      </w:r>
-      <w:r>
-        <w:t>, configuração que não apenas mitiga redundâncias, mas também espelha a modularidade nativa do modelo LADM, facilitando a interoperabilidade e a manutenção dos dados.</w:t>
-      </w:r>
-    </w:p>
-    <w:p>
-      <w:pPr>
-        <w:pStyle w:val="Legenda"/>
-      </w:pPr>
-    </w:p>
-    <w:p>
-      <w:pPr>
-        <w:pStyle w:val="Legenda"/>
-      </w:pPr>
-      <w:bookmarkStart w:id="9" w:name="_Ref219195479"/>
-      <w:r>
-        <w:t xml:space="preserve">Figura </w:t>
-      </w:r>
-      <w:r>
-        <w:fldChar w:fldCharType="begin"/>
-      </w:r>
-      <w:r>
-        <w:instrText xml:space="preserve"> SEQ Figura \* ARABIC </w:instrText>
-      </w:r>
-      <w:r>
-        <w:fldChar w:fldCharType="separate"/>
-      </w:r>
-      <w:r>
-        <w:rPr>
-          <w:noProof/>
-        </w:rPr>
-        <w:t>3</w:t>
-      </w:r>
-      <w:r>
-        <w:rPr>
-          <w:noProof/>
-        </w:rPr>
-        <w:fldChar w:fldCharType="end"/>
-      </w:r>
+      <w:fldSimple w:instr=" SEQ Figura \* ARABIC ">
+        <w:r>
+          <w:rPr>
+            <w:noProof/>
+          </w:rPr>
+          <w:t>3</w:t>
+        </w:r>
+      </w:fldSimple>
       <w:bookmarkEnd w:id="9"/>
       <w:r>
         <w:t xml:space="preserve">: </w:t>
@@ -9750,27 +9633,14 @@
       <w:r>
         <w:t xml:space="preserve">Quadro </w:t>
       </w:r>
-      <w:r>
-        <w:fldChar w:fldCharType="begin"/>
-      </w:r>
-      <w:r>
-        <w:instrText xml:space="preserve"> SEQ Quadro \* ARABIC </w:instrText>
-      </w:r>
-      <w:r>
-        <w:fldChar w:fldCharType="separate"/>
-      </w:r>
-      <w:r>
-        <w:rPr>
-          <w:noProof/>
-        </w:rPr>
-        <w:t>4</w:t>
-      </w:r>
-      <w:r>
-        <w:rPr>
-          <w:noProof/>
-        </w:rPr>
-        <w:fldChar w:fldCharType="end"/>
-      </w:r>
+      <w:fldSimple w:instr=" SEQ Quadro \* ARABIC ">
+        <w:r>
+          <w:rPr>
+            <w:noProof/>
+          </w:rPr>
+          <w:t>4</w:t>
+        </w:r>
+      </w:fldSimple>
       <w:bookmarkEnd w:id="11"/>
       <w:r>
         <w:t>: Valores válidos para NV_GEO_COORD</w:t>
@@ -10524,27 +10394,14 @@
       <w:r>
         <w:t xml:space="preserve">Quadro </w:t>
       </w:r>
-      <w:r>
-        <w:fldChar w:fldCharType="begin"/>
-      </w:r>
-      <w:r>
-        <w:instrText xml:space="preserve"> SEQ Quadro \* ARABIC </w:instrText>
-      </w:r>
-      <w:r>
-        <w:fldChar w:fldCharType="separate"/>
-      </w:r>
-      <w:r>
-        <w:rPr>
-          <w:noProof/>
-        </w:rPr>
-        <w:t>5</w:t>
-      </w:r>
-      <w:r>
-        <w:rPr>
-          <w:noProof/>
-        </w:rPr>
-        <w:fldChar w:fldCharType="end"/>
-      </w:r>
+      <w:fldSimple w:instr=" SEQ Quadro \* ARABIC ">
+        <w:r>
+          <w:rPr>
+            <w:noProof/>
+          </w:rPr>
+          <w:t>5</w:t>
+        </w:r>
+      </w:fldSimple>
       <w:bookmarkEnd w:id="13"/>
       <w:r>
         <w:t xml:space="preserve">: Cabeçalho do </w:t>
@@ -11074,75 +10931,39 @@
       <w:r>
         <w:t>No CIATA o identificador único é cognitivo e é resultado de uma concatenação de valores (</w:t>
       </w:r>
-      <w:r>
-        <w:fldChar w:fldCharType="begin"/>
-      </w:r>
-      <w:r>
-        <w:instrText xml:space="preserve"> REF _Ref219188058 </w:instrText>
-      </w:r>
-      <w:r>
-        <w:fldChar w:fldCharType="separate"/>
-      </w:r>
-      <w:r>
-        <w:t xml:space="preserve">Quadro </w:t>
-      </w:r>
-      <w:r>
-        <w:rPr>
-          <w:noProof/>
-        </w:rPr>
-        <w:t>6</w:t>
-      </w:r>
-      <w:r>
-        <w:rPr>
-          <w:noProof/>
-        </w:rPr>
-        <w:fldChar w:fldCharType="end"/>
-      </w:r>
+      <w:fldSimple w:instr=" REF _Ref219188058 ">
+        <w:r>
+          <w:t xml:space="preserve">Quadro </w:t>
+        </w:r>
+        <w:r>
+          <w:rPr>
+            <w:noProof/>
+          </w:rPr>
+          <w:t>6</w:t>
+        </w:r>
+      </w:fldSimple>
       <w:r>
         <w:t xml:space="preserve"> e </w:t>
       </w:r>
-      <w:r>
-        <w:fldChar w:fldCharType="begin"/>
-      </w:r>
-      <w:r>
-        <w:instrText xml:space="preserve"> REF _Ref219188068 </w:instrText>
-      </w:r>
-      <w:r>
-        <w:fldChar w:fldCharType="separate"/>
-      </w:r>
-      <w:r>
-        <w:t xml:space="preserve">Quadro </w:t>
-      </w:r>
-      <w:r>
-        <w:rPr>
-          <w:noProof/>
-        </w:rPr>
-        <w:t>7</w:t>
-      </w:r>
-      <w:r>
-        <w:rPr>
-          <w:noProof/>
-        </w:rPr>
-        <w:fldChar w:fldCharType="end"/>
-      </w:r>
+      <w:fldSimple w:instr=" REF _Ref219188068 ">
+        <w:r>
+          <w:t xml:space="preserve">Quadro </w:t>
+        </w:r>
+        <w:r>
+          <w:rPr>
+            <w:noProof/>
+          </w:rPr>
+          <w:t>7</w:t>
+        </w:r>
+      </w:fldSimple>
       <w:r>
         <w:t xml:space="preserve">). Assim, para cada parcela/lote (ver item </w:t>
       </w:r>
-      <w:r>
-        <w:fldChar w:fldCharType="begin"/>
-      </w:r>
-      <w:r>
-        <w:instrText xml:space="preserve"> REF _Ref219188127 \r </w:instrText>
-      </w:r>
-      <w:r>
-        <w:fldChar w:fldCharType="separate"/>
-      </w:r>
-      <w:r>
-        <w:t>1.3.2</w:t>
-      </w:r>
-      <w:r>
-        <w:fldChar w:fldCharType="end"/>
-      </w:r>
+      <w:fldSimple w:instr=" REF _Ref219188127 \r ">
+        <w:r>
+          <w:t>1.3.2</w:t>
+        </w:r>
+      </w:fldSimple>
       <w:r>
         <w:t>) do cadastro municipal foi atribuída uma chave derivada das próprias informações cadastrais, caracterizando um código cognitivo, dependente da organização territorial.</w:t>
       </w:r>
@@ -11156,27 +10977,14 @@
         <w:lastRenderedPageBreak/>
         <w:t xml:space="preserve">Quadro </w:t>
       </w:r>
-      <w:r>
-        <w:fldChar w:fldCharType="begin"/>
-      </w:r>
-      <w:r>
-        <w:instrText xml:space="preserve"> SEQ Quadro \* ARABIC </w:instrText>
-      </w:r>
-      <w:r>
-        <w:fldChar w:fldCharType="separate"/>
-      </w:r>
-      <w:r>
-        <w:rPr>
-          <w:noProof/>
-        </w:rPr>
-        <w:t>6</w:t>
-      </w:r>
-      <w:r>
-        <w:rPr>
-          <w:noProof/>
-        </w:rPr>
-        <w:fldChar w:fldCharType="end"/>
-      </w:r>
+      <w:fldSimple w:instr=" SEQ Quadro \* ARABIC ">
+        <w:r>
+          <w:rPr>
+            <w:noProof/>
+          </w:rPr>
+          <w:t>6</w:t>
+        </w:r>
+      </w:fldSimple>
       <w:bookmarkEnd w:id="14"/>
       <w:r>
         <w:t>: Formação da chave primária no padrão CIATA</w:t>
@@ -11286,27 +11094,14 @@
       <w:r>
         <w:t xml:space="preserve">Quadro </w:t>
       </w:r>
-      <w:r>
-        <w:fldChar w:fldCharType="begin"/>
-      </w:r>
-      <w:r>
-        <w:instrText xml:space="preserve"> SEQ Quadro \* ARABIC </w:instrText>
-      </w:r>
-      <w:r>
-        <w:fldChar w:fldCharType="separate"/>
-      </w:r>
-      <w:r>
-        <w:rPr>
-          <w:noProof/>
-        </w:rPr>
-        <w:t>7</w:t>
-      </w:r>
-      <w:r>
-        <w:rPr>
-          <w:noProof/>
-        </w:rPr>
-        <w:fldChar w:fldCharType="end"/>
-      </w:r>
+      <w:fldSimple w:instr=" SEQ Quadro \* ARABIC ">
+        <w:r>
+          <w:rPr>
+            <w:noProof/>
+          </w:rPr>
+          <w:t>7</w:t>
+        </w:r>
+      </w:fldSimple>
       <w:bookmarkEnd w:id="15"/>
       <w:r>
         <w:t>: Itens 01 e 03 do Boletim de Cadastro Imobiliário - BCI/CIATA</w:t>
@@ -12282,27 +12077,14 @@
       <w:r>
         <w:t xml:space="preserve">Quadro </w:t>
       </w:r>
-      <w:r>
-        <w:fldChar w:fldCharType="begin"/>
-      </w:r>
-      <w:r>
-        <w:instrText xml:space="preserve"> SEQ Quadro \* ARABIC </w:instrText>
-      </w:r>
-      <w:r>
-        <w:fldChar w:fldCharType="separate"/>
-      </w:r>
-      <w:r>
-        <w:rPr>
-          <w:noProof/>
-        </w:rPr>
-        <w:t>8</w:t>
-      </w:r>
-      <w:r>
-        <w:rPr>
-          <w:noProof/>
-        </w:rPr>
-        <w:fldChar w:fldCharType="end"/>
-      </w:r>
+      <w:fldSimple w:instr=" SEQ Quadro \* ARABIC ">
+        <w:r>
+          <w:rPr>
+            <w:noProof/>
+          </w:rPr>
+          <w:t>8</w:t>
+        </w:r>
+      </w:fldSimple>
       <w:bookmarkEnd w:id="16"/>
       <w:r>
         <w:t>: Retorno de uma consulta ao OpenStreetMap</w:t>
@@ -12828,27 +12610,14 @@
         <w:lastRenderedPageBreak/>
         <w:t xml:space="preserve">Quadro </w:t>
       </w:r>
-      <w:r>
-        <w:fldChar w:fldCharType="begin"/>
-      </w:r>
-      <w:r>
-        <w:instrText xml:space="preserve"> SEQ Quadro \* ARABIC </w:instrText>
-      </w:r>
-      <w:r>
-        <w:fldChar w:fldCharType="separate"/>
-      </w:r>
-      <w:r>
-        <w:rPr>
-          <w:noProof/>
-        </w:rPr>
-        <w:t>9</w:t>
-      </w:r>
-      <w:r>
-        <w:rPr>
-          <w:noProof/>
-        </w:rPr>
-        <w:fldChar w:fldCharType="end"/>
-      </w:r>
+      <w:fldSimple w:instr=" SEQ Quadro \* ARABIC ">
+        <w:r>
+          <w:rPr>
+            <w:noProof/>
+          </w:rPr>
+          <w:t>9</w:t>
+        </w:r>
+      </w:fldSimple>
       <w:bookmarkEnd w:id="17"/>
       <w:r>
         <w:t>: Estrutura de dados da tabel</w:t>
@@ -13934,27 +13703,14 @@
       <w:r>
         <w:t xml:space="preserve">Quadro </w:t>
       </w:r>
-      <w:r>
-        <w:fldChar w:fldCharType="begin"/>
-      </w:r>
-      <w:r>
-        <w:instrText xml:space="preserve"> SEQ Quadro \* ARABIC </w:instrText>
-      </w:r>
-      <w:r>
-        <w:fldChar w:fldCharType="separate"/>
-      </w:r>
-      <w:r>
-        <w:rPr>
-          <w:noProof/>
-        </w:rPr>
-        <w:t>10</w:t>
-      </w:r>
-      <w:r>
-        <w:rPr>
-          <w:noProof/>
-        </w:rPr>
-        <w:fldChar w:fldCharType="end"/>
-      </w:r>
+      <w:fldSimple w:instr=" SEQ Quadro \* ARABIC ">
+        <w:r>
+          <w:rPr>
+            <w:noProof/>
+          </w:rPr>
+          <w:t>10</w:t>
+        </w:r>
+      </w:fldSimple>
       <w:bookmarkEnd w:id="18"/>
       <w:r>
         <w:rPr>
@@ -14405,27 +14161,14 @@
       <w:r>
         <w:t xml:space="preserve">Quadro </w:t>
       </w:r>
-      <w:r>
-        <w:fldChar w:fldCharType="begin"/>
-      </w:r>
-      <w:r>
-        <w:instrText xml:space="preserve"> SEQ Quadro \* ARABIC </w:instrText>
-      </w:r>
-      <w:r>
-        <w:fldChar w:fldCharType="separate"/>
-      </w:r>
-      <w:r>
-        <w:rPr>
-          <w:noProof/>
-        </w:rPr>
-        <w:t>11</w:t>
-      </w:r>
-      <w:r>
-        <w:rPr>
-          <w:noProof/>
-        </w:rPr>
-        <w:fldChar w:fldCharType="end"/>
-      </w:r>
+      <w:fldSimple w:instr=" SEQ Quadro \* ARABIC ">
+        <w:r>
+          <w:rPr>
+            <w:noProof/>
+          </w:rPr>
+          <w:t>11</w:t>
+        </w:r>
+      </w:fldSimple>
       <w:bookmarkStart w:id="20" w:name="_Ref219012844"/>
       <w:bookmarkEnd w:id="19"/>
       <w:r>
@@ -14812,27 +14555,14 @@
       <w:r>
         <w:t xml:space="preserve">Quadro </w:t>
       </w:r>
-      <w:r>
-        <w:fldChar w:fldCharType="begin"/>
-      </w:r>
-      <w:r>
-        <w:instrText xml:space="preserve"> SEQ Quadro \* ARABIC </w:instrText>
-      </w:r>
-      <w:r>
-        <w:fldChar w:fldCharType="separate"/>
-      </w:r>
-      <w:r>
-        <w:rPr>
-          <w:noProof/>
-        </w:rPr>
-        <w:t>12</w:t>
-      </w:r>
-      <w:r>
-        <w:rPr>
-          <w:noProof/>
-        </w:rPr>
-        <w:fldChar w:fldCharType="end"/>
-      </w:r>
+      <w:fldSimple w:instr=" SEQ Quadro \* ARABIC ">
+        <w:r>
+          <w:rPr>
+            <w:noProof/>
+          </w:rPr>
+          <w:t>12</w:t>
+        </w:r>
+      </w:fldSimple>
       <w:bookmarkEnd w:id="20"/>
       <w:bookmarkEnd w:id="21"/>
       <w:r>
@@ -15187,27 +14917,14 @@
         <w:lastRenderedPageBreak/>
         <w:t xml:space="preserve">Quadro </w:t>
       </w:r>
-      <w:r>
-        <w:fldChar w:fldCharType="begin"/>
-      </w:r>
-      <w:r>
-        <w:instrText xml:space="preserve"> SEQ Quadro \* ARABIC </w:instrText>
-      </w:r>
-      <w:r>
-        <w:fldChar w:fldCharType="separate"/>
-      </w:r>
-      <w:r>
-        <w:rPr>
-          <w:noProof/>
-        </w:rPr>
-        <w:t>13</w:t>
-      </w:r>
-      <w:r>
-        <w:rPr>
-          <w:noProof/>
-        </w:rPr>
-        <w:fldChar w:fldCharType="end"/>
-      </w:r>
+      <w:fldSimple w:instr=" SEQ Quadro \* ARABIC ">
+        <w:r>
+          <w:rPr>
+            <w:noProof/>
+          </w:rPr>
+          <w:t>13</w:t>
+        </w:r>
+      </w:fldSimple>
       <w:bookmarkEnd w:id="22"/>
       <w:r>
         <w:t xml:space="preserve">: Tabela </w:t>
@@ -15753,27 +15470,14 @@
       <w:r>
         <w:t xml:space="preserve">Quadro </w:t>
       </w:r>
-      <w:r>
-        <w:fldChar w:fldCharType="begin"/>
-      </w:r>
-      <w:r>
-        <w:instrText xml:space="preserve"> SEQ Quadro \* ARABIC </w:instrText>
-      </w:r>
-      <w:r>
-        <w:fldChar w:fldCharType="separate"/>
-      </w:r>
-      <w:r>
-        <w:rPr>
-          <w:noProof/>
-        </w:rPr>
-        <w:t>14</w:t>
-      </w:r>
-      <w:r>
-        <w:rPr>
-          <w:noProof/>
-        </w:rPr>
-        <w:fldChar w:fldCharType="end"/>
-      </w:r>
+      <w:fldSimple w:instr=" SEQ Quadro \* ARABIC ">
+        <w:r>
+          <w:rPr>
+            <w:noProof/>
+          </w:rPr>
+          <w:t>14</w:t>
+        </w:r>
+      </w:fldSimple>
       <w:bookmarkEnd w:id="23"/>
       <w:r>
         <w:t>: Consolidação dos dados de CN_PONTOS_UNICOS</w:t>
@@ -16253,27 +15957,14 @@
       <w:r>
         <w:t xml:space="preserve">Quadro </w:t>
       </w:r>
-      <w:r>
-        <w:fldChar w:fldCharType="begin"/>
-      </w:r>
-      <w:r>
-        <w:instrText xml:space="preserve"> SEQ Quadro \* ARABIC </w:instrText>
-      </w:r>
-      <w:r>
-        <w:fldChar w:fldCharType="separate"/>
-      </w:r>
-      <w:r>
-        <w:rPr>
-          <w:noProof/>
-        </w:rPr>
-        <w:t>15</w:t>
-      </w:r>
-      <w:r>
-        <w:rPr>
-          <w:noProof/>
-        </w:rPr>
-        <w:fldChar w:fldCharType="end"/>
-      </w:r>
+      <w:fldSimple w:instr=" SEQ Quadro \* ARABIC ">
+        <w:r>
+          <w:rPr>
+            <w:noProof/>
+          </w:rPr>
+          <w:t>15</w:t>
+        </w:r>
+      </w:fldSimple>
       <w:bookmarkEnd w:id="25"/>
       <w:r>
         <w:t>: Definição da tabela CN_LOGRADOUROS</w:t>
@@ -17187,27 +16878,14 @@
         <w:lastRenderedPageBreak/>
         <w:t xml:space="preserve">Quadro </w:t>
       </w:r>
-      <w:r>
-        <w:fldChar w:fldCharType="begin"/>
-      </w:r>
-      <w:r>
-        <w:instrText xml:space="preserve"> SEQ Quadro \* ARABIC </w:instrText>
-      </w:r>
-      <w:r>
-        <w:fldChar w:fldCharType="separate"/>
-      </w:r>
-      <w:r>
-        <w:rPr>
-          <w:noProof/>
-        </w:rPr>
-        <w:t>16</w:t>
-      </w:r>
-      <w:r>
-        <w:rPr>
-          <w:noProof/>
-        </w:rPr>
-        <w:fldChar w:fldCharType="end"/>
-      </w:r>
+      <w:fldSimple w:instr=" SEQ Quadro \* ARABIC ">
+        <w:r>
+          <w:rPr>
+            <w:noProof/>
+          </w:rPr>
+          <w:t>16</w:t>
+        </w:r>
+      </w:fldSimple>
       <w:bookmarkEnd w:id="27"/>
       <w:r>
         <w:t xml:space="preserve">: </w:t>
@@ -18422,27 +18100,14 @@
       <w:r>
         <w:t xml:space="preserve">Quadro </w:t>
       </w:r>
-      <w:r>
-        <w:fldChar w:fldCharType="begin"/>
-      </w:r>
-      <w:r>
-        <w:instrText xml:space="preserve"> SEQ Quadro \* ARABIC </w:instrText>
-      </w:r>
-      <w:r>
-        <w:fldChar w:fldCharType="separate"/>
-      </w:r>
-      <w:r>
-        <w:rPr>
-          <w:noProof/>
-        </w:rPr>
-        <w:t>17</w:t>
-      </w:r>
-      <w:r>
-        <w:rPr>
-          <w:noProof/>
-        </w:rPr>
-        <w:fldChar w:fldCharType="end"/>
-      </w:r>
+      <w:fldSimple w:instr=" SEQ Quadro \* ARABIC ">
+        <w:r>
+          <w:rPr>
+            <w:noProof/>
+          </w:rPr>
+          <w:t>17</w:t>
+        </w:r>
+      </w:fldSimple>
       <w:bookmarkEnd w:id="28"/>
       <w:r>
         <w:t xml:space="preserve">: </w:t>
@@ -19769,27 +19434,14 @@
       <w:r>
         <w:t xml:space="preserve">Quadro </w:t>
       </w:r>
-      <w:r>
-        <w:fldChar w:fldCharType="begin"/>
-      </w:r>
-      <w:r>
-        <w:instrText xml:space="preserve"> SEQ Quadro \* ARABIC </w:instrText>
-      </w:r>
-      <w:r>
-        <w:fldChar w:fldCharType="separate"/>
-      </w:r>
-      <w:r>
-        <w:rPr>
-          <w:noProof/>
-        </w:rPr>
-        <w:t>18</w:t>
-      </w:r>
-      <w:r>
-        <w:rPr>
-          <w:noProof/>
-        </w:rPr>
-        <w:fldChar w:fldCharType="end"/>
-      </w:r>
+      <w:fldSimple w:instr=" SEQ Quadro \* ARABIC ">
+        <w:r>
+          <w:rPr>
+            <w:noProof/>
+          </w:rPr>
+          <w:t>18</w:t>
+        </w:r>
+      </w:fldSimple>
       <w:bookmarkEnd w:id="30"/>
       <w:r>
         <w:t xml:space="preserve"> – Registro de CN_QUADRAS</w:t>
@@ -19939,27 +19591,14 @@
       <w:r>
         <w:t xml:space="preserve">Figura </w:t>
       </w:r>
-      <w:r>
-        <w:fldChar w:fldCharType="begin"/>
-      </w:r>
-      <w:r>
-        <w:instrText xml:space="preserve"> SEQ Figura \* ARABIC </w:instrText>
-      </w:r>
-      <w:r>
-        <w:fldChar w:fldCharType="separate"/>
-      </w:r>
-      <w:r>
-        <w:rPr>
-          <w:noProof/>
-        </w:rPr>
-        <w:t>4</w:t>
-      </w:r>
-      <w:r>
-        <w:rPr>
-          <w:noProof/>
-        </w:rPr>
-        <w:fldChar w:fldCharType="end"/>
-      </w:r>
+      <w:fldSimple w:instr=" SEQ Figura \* ARABIC ">
+        <w:r>
+          <w:rPr>
+            <w:noProof/>
+          </w:rPr>
+          <w:t>4</w:t>
+        </w:r>
+      </w:fldSimple>
       <w:bookmarkEnd w:id="31"/>
       <w:r>
         <w:t>: Visualização dos objetos geográficos CNEFE</w:t>
@@ -20283,72 +19922,46 @@
       <w:r>
         <w:t xml:space="preserve">A </w:t>
       </w:r>
-      <w:r>
-        <w:fldChar w:fldCharType="begin"/>
-      </w:r>
-      <w:r>
-        <w:instrText xml:space="preserve"> REF _Ref219183986 </w:instrText>
-      </w:r>
-      <w:r>
-        <w:fldChar w:fldCharType="separate"/>
-      </w:r>
+      <w:fldSimple w:instr=" REF _Ref219183986 ">
+        <w:r>
+          <w:t xml:space="preserve">Figura </w:t>
+        </w:r>
+        <w:r>
+          <w:rPr>
+            <w:noProof/>
+          </w:rPr>
+          <w:t>5</w:t>
+        </w:r>
+      </w:fldSimple>
+      <w:r>
+        <w:t xml:space="preserve"> </w:t>
+      </w:r>
+      <w:r>
+        <w:t xml:space="preserve">apresenta o fluxo de processamento do arquivo do </w:t>
+      </w:r>
+      <w:r>
+        <w:t>Cadastro Territorial Urbano</w:t>
+      </w:r>
+      <w:r>
+        <w:t>.</w:t>
+      </w:r>
+    </w:p>
+    <w:p>
+      <w:pPr>
+        <w:pStyle w:val="Legenda"/>
+      </w:pPr>
+      <w:bookmarkStart w:id="32" w:name="_Ref219183986"/>
       <w:r>
         <w:t xml:space="preserve">Figura </w:t>
       </w:r>
-      <w:r>
-        <w:rPr>
-          <w:noProof/>
-        </w:rPr>
-        <w:t>5</w:t>
-      </w:r>
-      <w:r>
-        <w:rPr>
-          <w:noProof/>
-        </w:rPr>
-        <w:fldChar w:fldCharType="end"/>
-      </w:r>
-      <w:r>
-        <w:t xml:space="preserve"> </w:t>
-      </w:r>
-      <w:r>
-        <w:t xml:space="preserve">apresenta o fluxo de processamento do arquivo do </w:t>
-      </w:r>
-      <w:r>
-        <w:t>Cadastro Territorial Urbano</w:t>
-      </w:r>
-      <w:r>
-        <w:t>.</w:t>
-      </w:r>
-    </w:p>
-    <w:p>
-      <w:pPr>
-        <w:pStyle w:val="Legenda"/>
-      </w:pPr>
-      <w:bookmarkStart w:id="32" w:name="_Ref219183986"/>
-      <w:r>
-        <w:t xml:space="preserve">Figura </w:t>
-      </w:r>
-      <w:r>
-        <w:fldChar w:fldCharType="begin"/>
-      </w:r>
-      <w:r>
-        <w:instrText xml:space="preserve"> SEQ Figura \* ARABIC </w:instrText>
-      </w:r>
-      <w:r>
-        <w:fldChar w:fldCharType="separate"/>
-      </w:r>
-      <w:r>
-        <w:rPr>
-          <w:noProof/>
-        </w:rPr>
-        <w:t>5</w:t>
-      </w:r>
-      <w:r>
-        <w:rPr>
-          <w:noProof/>
-        </w:rPr>
-        <w:fldChar w:fldCharType="end"/>
-      </w:r>
+      <w:fldSimple w:instr=" SEQ Figura \* ARABIC ">
+        <w:r>
+          <w:rPr>
+            <w:noProof/>
+          </w:rPr>
+          <w:t>5</w:t>
+        </w:r>
+      </w:fldSimple>
       <w:bookmarkEnd w:id="32"/>
       <w:r>
         <w:t xml:space="preserve">: </w:t>
@@ -20522,50 +20135,26 @@
       <w:r>
         <w:t xml:space="preserve">dos atributos pode ser encontrada no subtítulo </w:t>
       </w:r>
-      <w:r>
-        <w:fldChar w:fldCharType="begin"/>
-      </w:r>
-      <w:r>
-        <w:instrText xml:space="preserve"> REF _Ref220510009 \w </w:instrText>
-      </w:r>
-      <w:r>
-        <w:fldChar w:fldCharType="separate"/>
-      </w:r>
-      <w:r>
-        <w:t>2.2.2</w:t>
-      </w:r>
-      <w:r>
-        <w:fldChar w:fldCharType="end"/>
-      </w:r>
+      <w:fldSimple w:instr=" REF _Ref220510009 \w ">
+        <w:r>
+          <w:t>2.2.2</w:t>
+        </w:r>
+      </w:fldSimple>
       <w:r>
         <w:t xml:space="preserve"> - </w:t>
       </w:r>
-      <w:r>
-        <w:fldChar w:fldCharType="begin"/>
-      </w:r>
-      <w:r>
-        <w:instrText xml:space="preserve"> REF _Ref220510009 </w:instrText>
-      </w:r>
-      <w:r>
-        <w:fldChar w:fldCharType="separate"/>
-      </w:r>
-      <w:r>
-        <w:t xml:space="preserve">Atributos do Cadastro Territorial Urbano essenciais ao </w:t>
-      </w:r>
-      <w:r>
-        <w:rPr>
-          <w:i/>
-          <w:iCs/>
-        </w:rPr>
-        <w:t>SuperCIATA</w:t>
-      </w:r>
-      <w:r>
-        <w:rPr>
-          <w:i/>
-          <w:iCs/>
-        </w:rPr>
-        <w:fldChar w:fldCharType="end"/>
-      </w:r>
+      <w:fldSimple w:instr=" REF _Ref220510009 ">
+        <w:r>
+          <w:t xml:space="preserve">Atributos do Cadastro Territorial Urbano essenciais ao </w:t>
+        </w:r>
+        <w:r>
+          <w:rPr>
+            <w:i/>
+            <w:iCs/>
+          </w:rPr>
+          <w:t>SuperCIATA</w:t>
+        </w:r>
+      </w:fldSimple>
       <w:r>
         <w:t xml:space="preserve">. </w:t>
       </w:r>
@@ -20580,27 +20169,14 @@
         <w:lastRenderedPageBreak/>
         <w:t xml:space="preserve">Quadro </w:t>
       </w:r>
-      <w:r>
-        <w:fldChar w:fldCharType="begin"/>
-      </w:r>
-      <w:r>
-        <w:instrText xml:space="preserve"> SEQ Quadro \* ARABIC </w:instrText>
-      </w:r>
-      <w:r>
-        <w:fldChar w:fldCharType="separate"/>
-      </w:r>
-      <w:r>
-        <w:rPr>
-          <w:noProof/>
-        </w:rPr>
-        <w:t>19</w:t>
-      </w:r>
-      <w:r>
-        <w:rPr>
-          <w:noProof/>
-        </w:rPr>
-        <w:fldChar w:fldCharType="end"/>
-      </w:r>
+      <w:fldSimple w:instr=" SEQ Quadro \* ARABIC ">
+        <w:r>
+          <w:rPr>
+            <w:noProof/>
+          </w:rPr>
+          <w:t>19</w:t>
+        </w:r>
+      </w:fldSimple>
       <w:bookmarkEnd w:id="33"/>
       <w:r>
         <w:t xml:space="preserve"> - </w:t>
@@ -21368,27 +20944,14 @@
       <w:r>
         <w:t xml:space="preserve">Quadro </w:t>
       </w:r>
-      <w:r>
-        <w:fldChar w:fldCharType="begin"/>
-      </w:r>
-      <w:r>
-        <w:instrText xml:space="preserve"> SEQ Quadro \* ARABIC </w:instrText>
-      </w:r>
-      <w:r>
-        <w:fldChar w:fldCharType="separate"/>
-      </w:r>
-      <w:r>
-        <w:rPr>
-          <w:noProof/>
-        </w:rPr>
-        <w:t>20</w:t>
-      </w:r>
-      <w:r>
-        <w:rPr>
-          <w:noProof/>
-        </w:rPr>
-        <w:fldChar w:fldCharType="end"/>
-      </w:r>
+      <w:fldSimple w:instr=" SEQ Quadro \* ARABIC ">
+        <w:r>
+          <w:rPr>
+            <w:noProof/>
+          </w:rPr>
+          <w:t>20</w:t>
+        </w:r>
+      </w:fldSimple>
       <w:bookmarkEnd w:id="34"/>
       <w:r>
         <w:t>:</w:t>
@@ -21750,27 +21313,14 @@
         <w:lastRenderedPageBreak/>
         <w:t xml:space="preserve">Quadro </w:t>
       </w:r>
-      <w:r>
-        <w:fldChar w:fldCharType="begin"/>
-      </w:r>
-      <w:r>
-        <w:instrText xml:space="preserve"> SEQ Quadro \* ARABIC </w:instrText>
-      </w:r>
-      <w:r>
-        <w:fldChar w:fldCharType="separate"/>
-      </w:r>
-      <w:r>
-        <w:rPr>
-          <w:noProof/>
-        </w:rPr>
-        <w:t>21</w:t>
-      </w:r>
-      <w:r>
-        <w:rPr>
-          <w:noProof/>
-        </w:rPr>
-        <w:fldChar w:fldCharType="end"/>
-      </w:r>
+      <w:fldSimple w:instr=" SEQ Quadro \* ARABIC ">
+        <w:r>
+          <w:rPr>
+            <w:noProof/>
+          </w:rPr>
+          <w:t>21</w:t>
+        </w:r>
+      </w:fldSimple>
       <w:bookmarkEnd w:id="35"/>
       <w:r>
         <w:t>:</w:t>
@@ -22370,27 +21920,14 @@
       <w:r>
         <w:t xml:space="preserve">Quadro </w:t>
       </w:r>
-      <w:r>
-        <w:fldChar w:fldCharType="begin"/>
-      </w:r>
-      <w:r>
-        <w:instrText xml:space="preserve"> SEQ Quadro \* ARABIC </w:instrText>
-      </w:r>
-      <w:r>
-        <w:fldChar w:fldCharType="separate"/>
-      </w:r>
-      <w:r>
-        <w:rPr>
-          <w:noProof/>
-        </w:rPr>
-        <w:t>22</w:t>
-      </w:r>
-      <w:r>
-        <w:rPr>
-          <w:noProof/>
-        </w:rPr>
-        <w:fldChar w:fldCharType="end"/>
-      </w:r>
+      <w:fldSimple w:instr=" SEQ Quadro \* ARABIC ">
+        <w:r>
+          <w:rPr>
+            <w:noProof/>
+          </w:rPr>
+          <w:t>22</w:t>
+        </w:r>
+      </w:fldSimple>
       <w:bookmarkEnd w:id="37"/>
       <w:r>
         <w:t xml:space="preserve"> - Consultas SQL para identificação das equivalências toponímicas</w:t>
@@ -22682,27 +22219,14 @@
       <w:r>
         <w:t xml:space="preserve">Quadro </w:t>
       </w:r>
-      <w:r>
-        <w:fldChar w:fldCharType="begin"/>
-      </w:r>
-      <w:r>
-        <w:instrText xml:space="preserve"> SEQ Quadro \* ARABIC </w:instrText>
-      </w:r>
-      <w:r>
-        <w:fldChar w:fldCharType="separate"/>
-      </w:r>
-      <w:r>
-        <w:rPr>
-          <w:noProof/>
-        </w:rPr>
-        <w:t>23</w:t>
-      </w:r>
-      <w:r>
-        <w:rPr>
-          <w:noProof/>
-        </w:rPr>
-        <w:fldChar w:fldCharType="end"/>
-      </w:r>
+      <w:fldSimple w:instr=" SEQ Quadro \* ARABIC ">
+        <w:r>
+          <w:rPr>
+            <w:noProof/>
+          </w:rPr>
+          <w:t>23</w:t>
+        </w:r>
+      </w:fldSimple>
       <w:bookmarkEnd w:id="38"/>
       <w:r>
         <w:t xml:space="preserve"> - </w:t>
@@ -23379,27 +22903,14 @@
       <w:r>
         <w:t xml:space="preserve">Quadro </w:t>
       </w:r>
-      <w:r>
-        <w:fldChar w:fldCharType="begin"/>
-      </w:r>
-      <w:r>
-        <w:instrText xml:space="preserve"> SEQ Quadro \* ARABIC </w:instrText>
-      </w:r>
-      <w:r>
-        <w:fldChar w:fldCharType="separate"/>
-      </w:r>
-      <w:r>
-        <w:rPr>
-          <w:noProof/>
-        </w:rPr>
-        <w:t>24</w:t>
-      </w:r>
-      <w:r>
-        <w:rPr>
-          <w:noProof/>
-        </w:rPr>
-        <w:fldChar w:fldCharType="end"/>
-      </w:r>
+      <w:fldSimple w:instr=" SEQ Quadro \* ARABIC ">
+        <w:r>
+          <w:rPr>
+            <w:noProof/>
+          </w:rPr>
+          <w:t>24</w:t>
+        </w:r>
+      </w:fldSimple>
       <w:bookmarkEnd w:id="39"/>
       <w:r>
         <w:t xml:space="preserve"> - </w:t>
@@ -23901,27 +23412,14 @@
       <w:r>
         <w:t xml:space="preserve">Quadro </w:t>
       </w:r>
-      <w:r>
-        <w:fldChar w:fldCharType="begin"/>
-      </w:r>
-      <w:r>
-        <w:instrText xml:space="preserve"> SEQ Quadro \* ARABIC </w:instrText>
-      </w:r>
-      <w:r>
-        <w:fldChar w:fldCharType="separate"/>
-      </w:r>
-      <w:r>
-        <w:rPr>
-          <w:noProof/>
-        </w:rPr>
-        <w:t>25</w:t>
-      </w:r>
-      <w:r>
-        <w:rPr>
-          <w:noProof/>
-        </w:rPr>
-        <w:fldChar w:fldCharType="end"/>
-      </w:r>
+      <w:fldSimple w:instr=" SEQ Quadro \* ARABIC ">
+        <w:r>
+          <w:rPr>
+            <w:noProof/>
+          </w:rPr>
+          <w:t>25</w:t>
+        </w:r>
+      </w:fldSimple>
       <w:bookmarkEnd w:id="40"/>
       <w:r>
         <w:t xml:space="preserve"> - </w:t>
@@ -24462,27 +23960,14 @@
       <w:r>
         <w:t xml:space="preserve">Quadro </w:t>
       </w:r>
-      <w:r>
-        <w:fldChar w:fldCharType="begin"/>
-      </w:r>
-      <w:r>
-        <w:instrText xml:space="preserve"> SEQ Quadro \* ARABIC </w:instrText>
-      </w:r>
-      <w:r>
-        <w:fldChar w:fldCharType="separate"/>
-      </w:r>
-      <w:r>
-        <w:rPr>
-          <w:noProof/>
-        </w:rPr>
-        <w:t>26</w:t>
-      </w:r>
-      <w:r>
-        <w:rPr>
-          <w:noProof/>
-        </w:rPr>
-        <w:fldChar w:fldCharType="end"/>
-      </w:r>
+      <w:fldSimple w:instr=" SEQ Quadro \* ARABIC ">
+        <w:r>
+          <w:rPr>
+            <w:noProof/>
+          </w:rPr>
+          <w:t>26</w:t>
+        </w:r>
+      </w:fldSimple>
       <w:bookmarkEnd w:id="41"/>
       <w:r>
         <w:t xml:space="preserve"> - </w:t>
@@ -24941,27 +24426,14 @@
       <w:r>
         <w:t xml:space="preserve">Quadro </w:t>
       </w:r>
-      <w:r>
-        <w:fldChar w:fldCharType="begin"/>
-      </w:r>
-      <w:r>
-        <w:instrText xml:space="preserve"> SEQ Quadro \* ARABIC </w:instrText>
-      </w:r>
-      <w:r>
-        <w:fldChar w:fldCharType="separate"/>
-      </w:r>
-      <w:r>
-        <w:rPr>
-          <w:noProof/>
-        </w:rPr>
-        <w:t>27</w:t>
-      </w:r>
-      <w:r>
-        <w:rPr>
-          <w:noProof/>
-        </w:rPr>
-        <w:fldChar w:fldCharType="end"/>
-      </w:r>
+      <w:fldSimple w:instr=" SEQ Quadro \* ARABIC ">
+        <w:r>
+          <w:rPr>
+            <w:noProof/>
+          </w:rPr>
+          <w:t>27</w:t>
+        </w:r>
+      </w:fldSimple>
       <w:bookmarkEnd w:id="42"/>
       <w:r>
         <w:t xml:space="preserve"> – Atualização </w:t>
@@ -25224,27 +24696,14 @@
       <w:r>
         <w:t xml:space="preserve">Quadro </w:t>
       </w:r>
-      <w:r>
-        <w:fldChar w:fldCharType="begin"/>
-      </w:r>
-      <w:r>
-        <w:instrText xml:space="preserve"> SEQ Quadro \* ARABIC </w:instrText>
-      </w:r>
-      <w:r>
-        <w:fldChar w:fldCharType="separate"/>
-      </w:r>
-      <w:r>
-        <w:rPr>
-          <w:noProof/>
-        </w:rPr>
-        <w:t>28</w:t>
-      </w:r>
-      <w:r>
-        <w:rPr>
-          <w:noProof/>
-        </w:rPr>
-        <w:fldChar w:fldCharType="end"/>
-      </w:r>
+      <w:fldSimple w:instr=" SEQ Quadro \* ARABIC ">
+        <w:r>
+          <w:rPr>
+            <w:noProof/>
+          </w:rPr>
+          <w:t>28</w:t>
+        </w:r>
+      </w:fldSimple>
       <w:bookmarkEnd w:id="43"/>
       <w:r>
         <w:t xml:space="preserve"> - </w:t>
@@ -25741,27 +25200,14 @@
       <w:r>
         <w:t xml:space="preserve">Quadro </w:t>
       </w:r>
-      <w:r>
-        <w:fldChar w:fldCharType="begin"/>
-      </w:r>
-      <w:r>
-        <w:instrText xml:space="preserve"> SEQ Quadro \* ARABIC </w:instrText>
-      </w:r>
-      <w:r>
-        <w:fldChar w:fldCharType="separate"/>
-      </w:r>
-      <w:r>
-        <w:rPr>
-          <w:noProof/>
-        </w:rPr>
-        <w:t>29</w:t>
-      </w:r>
-      <w:r>
-        <w:rPr>
-          <w:noProof/>
-        </w:rPr>
-        <w:fldChar w:fldCharType="end"/>
-      </w:r>
+      <w:fldSimple w:instr=" SEQ Quadro \* ARABIC ">
+        <w:r>
+          <w:rPr>
+            <w:noProof/>
+          </w:rPr>
+          <w:t>29</w:t>
+        </w:r>
+      </w:fldSimple>
       <w:bookmarkEnd w:id="44"/>
       <w:r>
         <w:t xml:space="preserve"> - </w:t>
@@ -26018,27 +25464,14 @@
       <w:r>
         <w:t xml:space="preserve">Quadro </w:t>
       </w:r>
-      <w:r>
-        <w:fldChar w:fldCharType="begin"/>
-      </w:r>
-      <w:r>
-        <w:instrText xml:space="preserve"> SEQ Quadro \* ARABIC </w:instrText>
-      </w:r>
-      <w:r>
-        <w:fldChar w:fldCharType="separate"/>
-      </w:r>
-      <w:r>
-        <w:rPr>
-          <w:noProof/>
-        </w:rPr>
-        <w:t>30</w:t>
-      </w:r>
-      <w:r>
-        <w:rPr>
-          <w:noProof/>
-        </w:rPr>
-        <w:fldChar w:fldCharType="end"/>
-      </w:r>
+      <w:fldSimple w:instr=" SEQ Quadro \* ARABIC ">
+        <w:r>
+          <w:rPr>
+            <w:noProof/>
+          </w:rPr>
+          <w:t>30</w:t>
+        </w:r>
+      </w:fldSimple>
       <w:bookmarkEnd w:id="45"/>
       <w:r>
         <w:t xml:space="preserve"> </w:t>
@@ -26611,27 +26044,14 @@
       <w:r>
         <w:t xml:space="preserve">Quadro </w:t>
       </w:r>
-      <w:r>
-        <w:fldChar w:fldCharType="begin"/>
-      </w:r>
-      <w:r>
-        <w:instrText xml:space="preserve"> SEQ Quadro \* ARABIC </w:instrText>
-      </w:r>
-      <w:r>
-        <w:fldChar w:fldCharType="separate"/>
-      </w:r>
-      <w:r>
-        <w:rPr>
-          <w:noProof/>
-        </w:rPr>
-        <w:t>31</w:t>
-      </w:r>
-      <w:r>
-        <w:rPr>
-          <w:noProof/>
-        </w:rPr>
-        <w:fldChar w:fldCharType="end"/>
-      </w:r>
+      <w:fldSimple w:instr=" SEQ Quadro \* ARABIC ">
+        <w:r>
+          <w:rPr>
+            <w:noProof/>
+          </w:rPr>
+          <w:t>31</w:t>
+        </w:r>
+      </w:fldSimple>
       <w:bookmarkEnd w:id="46"/>
       <w:r>
         <w:t xml:space="preserve">: </w:t>
@@ -26970,27 +26390,14 @@
       <w:r>
         <w:t xml:space="preserve">Quadro </w:t>
       </w:r>
-      <w:r>
-        <w:fldChar w:fldCharType="begin"/>
-      </w:r>
-      <w:r>
-        <w:instrText xml:space="preserve"> SEQ Quadro \* ARABIC </w:instrText>
-      </w:r>
-      <w:r>
-        <w:fldChar w:fldCharType="separate"/>
-      </w:r>
-      <w:r>
-        <w:rPr>
-          <w:noProof/>
-        </w:rPr>
-        <w:t>32</w:t>
-      </w:r>
-      <w:r>
-        <w:rPr>
-          <w:noProof/>
-        </w:rPr>
-        <w:fldChar w:fldCharType="end"/>
-      </w:r>
+      <w:fldSimple w:instr=" SEQ Quadro \* ARABIC ">
+        <w:r>
+          <w:rPr>
+            <w:noProof/>
+          </w:rPr>
+          <w:t>32</w:t>
+        </w:r>
+      </w:fldSimple>
       <w:bookmarkEnd w:id="47"/>
       <w:r>
         <w:t xml:space="preserve">: </w:t>
@@ -27594,27 +27001,14 @@
         <w:lastRenderedPageBreak/>
         <w:t xml:space="preserve">Quadro </w:t>
       </w:r>
-      <w:r>
-        <w:fldChar w:fldCharType="begin"/>
-      </w:r>
-      <w:r>
-        <w:instrText xml:space="preserve"> SEQ Quadro \* ARABIC </w:instrText>
-      </w:r>
-      <w:r>
-        <w:fldChar w:fldCharType="separate"/>
-      </w:r>
-      <w:r>
-        <w:rPr>
-          <w:noProof/>
-        </w:rPr>
-        <w:t>33</w:t>
-      </w:r>
-      <w:r>
-        <w:rPr>
-          <w:noProof/>
-        </w:rPr>
-        <w:fldChar w:fldCharType="end"/>
-      </w:r>
+      <w:fldSimple w:instr=" SEQ Quadro \* ARABIC ">
+        <w:r>
+          <w:rPr>
+            <w:noProof/>
+          </w:rPr>
+          <w:t>33</w:t>
+        </w:r>
+      </w:fldSimple>
       <w:bookmarkEnd w:id="48"/>
       <w:r>
         <w:t xml:space="preserve"> – Estrutura da tabela OSM_LOGRADOUROS</w:t>
@@ -28325,27 +27719,14 @@
       <w:r>
         <w:t xml:space="preserve">Figura </w:t>
       </w:r>
-      <w:r>
-        <w:fldChar w:fldCharType="begin"/>
-      </w:r>
-      <w:r>
-        <w:instrText xml:space="preserve"> SEQ Figura \* ARABIC </w:instrText>
-      </w:r>
-      <w:r>
-        <w:fldChar w:fldCharType="separate"/>
-      </w:r>
-      <w:r>
-        <w:rPr>
-          <w:noProof/>
-        </w:rPr>
-        <w:t>6</w:t>
-      </w:r>
-      <w:r>
-        <w:rPr>
-          <w:noProof/>
-        </w:rPr>
-        <w:fldChar w:fldCharType="end"/>
-      </w:r>
+      <w:fldSimple w:instr=" SEQ Figura \* ARABIC ">
+        <w:r>
+          <w:rPr>
+            <w:noProof/>
+          </w:rPr>
+          <w:t>6</w:t>
+        </w:r>
+      </w:fldSimple>
       <w:bookmarkEnd w:id="49"/>
       <w:r>
         <w:t xml:space="preserve"> –</w:t>
@@ -28527,27 +27908,14 @@
       <w:r>
         <w:t xml:space="preserve">Quadro </w:t>
       </w:r>
-      <w:r>
-        <w:fldChar w:fldCharType="begin"/>
-      </w:r>
-      <w:r>
-        <w:instrText xml:space="preserve"> SEQ Quadro \* ARABIC </w:instrText>
-      </w:r>
-      <w:r>
-        <w:fldChar w:fldCharType="separate"/>
-      </w:r>
-      <w:r>
-        <w:rPr>
-          <w:noProof/>
-        </w:rPr>
-        <w:t>34</w:t>
-      </w:r>
-      <w:r>
-        <w:rPr>
-          <w:noProof/>
-        </w:rPr>
-        <w:fldChar w:fldCharType="end"/>
-      </w:r>
+      <w:fldSimple w:instr=" SEQ Quadro \* ARABIC ">
+        <w:r>
+          <w:rPr>
+            <w:noProof/>
+          </w:rPr>
+          <w:t>34</w:t>
+        </w:r>
+      </w:fldSimple>
       <w:bookmarkEnd w:id="50"/>
       <w:r>
         <w:t xml:space="preserve"> </w:t>
@@ -29019,27 +28387,14 @@
       <w:r>
         <w:t xml:space="preserve">Quadro </w:t>
       </w:r>
-      <w:r>
-        <w:fldChar w:fldCharType="begin"/>
-      </w:r>
-      <w:r>
-        <w:instrText xml:space="preserve"> SEQ Quadro \* ARABIC </w:instrText>
-      </w:r>
-      <w:r>
-        <w:fldChar w:fldCharType="separate"/>
-      </w:r>
-      <w:r>
-        <w:rPr>
-          <w:noProof/>
-        </w:rPr>
-        <w:t>35</w:t>
-      </w:r>
-      <w:r>
-        <w:rPr>
-          <w:noProof/>
-        </w:rPr>
-        <w:fldChar w:fldCharType="end"/>
-      </w:r>
+      <w:fldSimple w:instr=" SEQ Quadro \* ARABIC ">
+        <w:r>
+          <w:rPr>
+            <w:noProof/>
+          </w:rPr>
+          <w:t>35</w:t>
+        </w:r>
+      </w:fldSimple>
       <w:bookmarkEnd w:id="51"/>
       <w:r>
         <w:t xml:space="preserve"> </w:t>
@@ -29373,27 +28728,14 @@
       <w:r>
         <w:t xml:space="preserve">Quadro </w:t>
       </w:r>
-      <w:r>
-        <w:fldChar w:fldCharType="begin"/>
-      </w:r>
-      <w:r>
-        <w:instrText xml:space="preserve"> SEQ Quadro \* ARABIC </w:instrText>
-      </w:r>
-      <w:r>
-        <w:fldChar w:fldCharType="separate"/>
-      </w:r>
-      <w:r>
-        <w:rPr>
-          <w:noProof/>
-        </w:rPr>
-        <w:t>36</w:t>
-      </w:r>
-      <w:r>
-        <w:rPr>
-          <w:noProof/>
-        </w:rPr>
-        <w:fldChar w:fldCharType="end"/>
-      </w:r>
+      <w:fldSimple w:instr=" SEQ Quadro \* ARABIC ">
+        <w:r>
+          <w:rPr>
+            <w:noProof/>
+          </w:rPr>
+          <w:t>36</w:t>
+        </w:r>
+      </w:fldSimple>
       <w:bookmarkEnd w:id="52"/>
       <w:r>
         <w:t xml:space="preserve"> – Estrutura da tabela SC_FACES</w:t>
@@ -30073,27 +29415,14 @@
         <w:lastRenderedPageBreak/>
         <w:t xml:space="preserve">Quadro </w:t>
       </w:r>
-      <w:r>
-        <w:fldChar w:fldCharType="begin"/>
-      </w:r>
-      <w:r>
-        <w:instrText xml:space="preserve"> SEQ Quadro \* ARABIC </w:instrText>
-      </w:r>
-      <w:r>
-        <w:fldChar w:fldCharType="separate"/>
-      </w:r>
-      <w:r>
-        <w:rPr>
-          <w:noProof/>
-        </w:rPr>
-        <w:t>37</w:t>
-      </w:r>
-      <w:r>
-        <w:rPr>
-          <w:noProof/>
-        </w:rPr>
-        <w:fldChar w:fldCharType="end"/>
-      </w:r>
+      <w:fldSimple w:instr=" SEQ Quadro \* ARABIC ">
+        <w:r>
+          <w:rPr>
+            <w:noProof/>
+          </w:rPr>
+          <w:t>37</w:t>
+        </w:r>
+      </w:fldSimple>
       <w:bookmarkEnd w:id="53"/>
       <w:r>
         <w:t xml:space="preserve"> </w:t>
@@ -30426,27 +29755,14 @@
       <w:r>
         <w:t xml:space="preserve">Quadro </w:t>
       </w:r>
-      <w:r>
-        <w:fldChar w:fldCharType="begin"/>
-      </w:r>
-      <w:r>
-        <w:instrText xml:space="preserve"> SEQ Quadro \* ARABIC </w:instrText>
-      </w:r>
-      <w:r>
-        <w:fldChar w:fldCharType="separate"/>
-      </w:r>
-      <w:r>
-        <w:rPr>
-          <w:noProof/>
-        </w:rPr>
-        <w:t>38</w:t>
-      </w:r>
-      <w:r>
-        <w:rPr>
-          <w:noProof/>
-        </w:rPr>
-        <w:fldChar w:fldCharType="end"/>
-      </w:r>
+      <w:fldSimple w:instr=" SEQ Quadro \* ARABIC ">
+        <w:r>
+          <w:rPr>
+            <w:noProof/>
+          </w:rPr>
+          <w:t>38</w:t>
+        </w:r>
+      </w:fldSimple>
       <w:bookmarkEnd w:id="54"/>
       <w:r>
         <w:t xml:space="preserve"> </w:t>
@@ -30846,27 +30162,14 @@
         <w:lastRenderedPageBreak/>
         <w:t xml:space="preserve">Figura </w:t>
       </w:r>
-      <w:r>
-        <w:fldChar w:fldCharType="begin"/>
-      </w:r>
-      <w:r>
-        <w:instrText xml:space="preserve"> SEQ Figura \* ARABIC </w:instrText>
-      </w:r>
-      <w:r>
-        <w:fldChar w:fldCharType="separate"/>
-      </w:r>
-      <w:r>
-        <w:rPr>
-          <w:noProof/>
-        </w:rPr>
-        <w:t>7</w:t>
-      </w:r>
-      <w:r>
-        <w:rPr>
-          <w:noProof/>
-        </w:rPr>
-        <w:fldChar w:fldCharType="end"/>
-      </w:r>
+      <w:fldSimple w:instr=" SEQ Figura \* ARABIC ">
+        <w:r>
+          <w:rPr>
+            <w:noProof/>
+          </w:rPr>
+          <w:t>7</w:t>
+        </w:r>
+      </w:fldSimple>
       <w:bookmarkEnd w:id="55"/>
       <w:r>
         <w:rPr>
@@ -31016,10 +30319,7 @@
     </w:p>
     <w:p>
       <w:r>
-        <w:t>Após a criação e o povoamento da tabela OSM_LOGRADOUROS, torna-se possível aplicar as transformações de rotação e translação na geometria da quadra. Esse processo é realizado com base nas coordenadas do logradouro de referência, recuperadas mediante uma consulta SQL à base de dados</w:t>
-      </w:r>
-      <w:r>
-        <w:t xml:space="preserve"> </w:t>
+        <w:t xml:space="preserve">Após a criação e o povoamento da tabela OSM_LOGRADOUROS, torna-se possível aplicar as transformações de rotação e translação na geometria da quadra. Esse processo é realizado com base nas coordenadas do logradouro de referência, recuperadas mediante uma consulta SQL à base de dados </w:t>
       </w:r>
       <w:r>
         <w:t>(</w:t>
@@ -31060,27 +30360,14 @@
       <w:r>
         <w:t xml:space="preserve">Quadro </w:t>
       </w:r>
-      <w:r>
-        <w:fldChar w:fldCharType="begin"/>
-      </w:r>
-      <w:r>
-        <w:instrText xml:space="preserve"> SEQ Quadro \* ARABIC </w:instrText>
-      </w:r>
-      <w:r>
-        <w:fldChar w:fldCharType="separate"/>
-      </w:r>
-      <w:r>
-        <w:rPr>
-          <w:noProof/>
-        </w:rPr>
-        <w:t>39</w:t>
-      </w:r>
-      <w:r>
-        <w:rPr>
-          <w:noProof/>
-        </w:rPr>
-        <w:fldChar w:fldCharType="end"/>
-      </w:r>
+      <w:fldSimple w:instr=" SEQ Quadro \* ARABIC ">
+        <w:r>
+          <w:rPr>
+            <w:noProof/>
+          </w:rPr>
+          <w:t>39</w:t>
+        </w:r>
+      </w:fldSimple>
       <w:bookmarkEnd w:id="56"/>
       <w:r>
         <w:rPr>
@@ -31286,27 +30573,14 @@
       <w:r>
         <w:t xml:space="preserve">Quadro </w:t>
       </w:r>
-      <w:r>
-        <w:fldChar w:fldCharType="begin"/>
-      </w:r>
-      <w:r>
-        <w:instrText xml:space="preserve"> SEQ Quadro \* ARABIC </w:instrText>
-      </w:r>
-      <w:r>
-        <w:fldChar w:fldCharType="separate"/>
-      </w:r>
-      <w:r>
-        <w:rPr>
-          <w:noProof/>
-        </w:rPr>
-        <w:t>40</w:t>
-      </w:r>
-      <w:r>
-        <w:rPr>
-          <w:noProof/>
-        </w:rPr>
-        <w:fldChar w:fldCharType="end"/>
-      </w:r>
+      <w:fldSimple w:instr=" SEQ Quadro \* ARABIC ">
+        <w:r>
+          <w:rPr>
+            <w:noProof/>
+          </w:rPr>
+          <w:t>40</w:t>
+        </w:r>
+      </w:fldSimple>
       <w:bookmarkEnd w:id="57"/>
       <w:r>
         <w:rPr>
@@ -32344,27 +31618,14 @@
       <w:r>
         <w:t xml:space="preserve">Quadro </w:t>
       </w:r>
-      <w:r>
-        <w:fldChar w:fldCharType="begin"/>
-      </w:r>
-      <w:r>
-        <w:instrText xml:space="preserve"> SEQ Quadro \* ARABIC </w:instrText>
-      </w:r>
-      <w:r>
-        <w:fldChar w:fldCharType="separate"/>
-      </w:r>
-      <w:r>
-        <w:rPr>
-          <w:noProof/>
-        </w:rPr>
-        <w:t>41</w:t>
-      </w:r>
-      <w:r>
-        <w:rPr>
-          <w:noProof/>
-        </w:rPr>
-        <w:fldChar w:fldCharType="end"/>
-      </w:r>
+      <w:fldSimple w:instr=" SEQ Quadro \* ARABIC ">
+        <w:r>
+          <w:rPr>
+            <w:noProof/>
+          </w:rPr>
+          <w:t>41</w:t>
+        </w:r>
+      </w:fldSimple>
       <w:bookmarkEnd w:id="58"/>
       <w:r>
         <w:rPr>
@@ -32629,27 +31890,14 @@
         <w:lastRenderedPageBreak/>
         <w:t xml:space="preserve">Quadro </w:t>
       </w:r>
-      <w:r>
-        <w:fldChar w:fldCharType="begin"/>
-      </w:r>
-      <w:r>
-        <w:instrText xml:space="preserve"> SEQ Quadro \* ARABIC </w:instrText>
-      </w:r>
-      <w:r>
-        <w:fldChar w:fldCharType="separate"/>
-      </w:r>
-      <w:r>
-        <w:rPr>
-          <w:noProof/>
-        </w:rPr>
-        <w:t>42</w:t>
-      </w:r>
-      <w:r>
-        <w:rPr>
-          <w:noProof/>
-        </w:rPr>
-        <w:fldChar w:fldCharType="end"/>
-      </w:r>
+      <w:fldSimple w:instr=" SEQ Quadro \* ARABIC ">
+        <w:r>
+          <w:rPr>
+            <w:noProof/>
+          </w:rPr>
+          <w:t>42</w:t>
+        </w:r>
+      </w:fldSimple>
       <w:bookmarkEnd w:id="59"/>
       <w:r>
         <w:rPr>
@@ -33236,27 +32484,14 @@
       <w:r>
         <w:t xml:space="preserve">Figura </w:t>
       </w:r>
-      <w:r>
-        <w:fldChar w:fldCharType="begin"/>
-      </w:r>
-      <w:r>
-        <w:instrText xml:space="preserve"> SEQ Figura \* ARABIC </w:instrText>
-      </w:r>
-      <w:r>
-        <w:fldChar w:fldCharType="separate"/>
-      </w:r>
-      <w:r>
-        <w:rPr>
-          <w:noProof/>
-        </w:rPr>
-        <w:t>8</w:t>
-      </w:r>
-      <w:r>
-        <w:rPr>
-          <w:noProof/>
-        </w:rPr>
-        <w:fldChar w:fldCharType="end"/>
-      </w:r>
+      <w:fldSimple w:instr=" SEQ Figura \* ARABIC ">
+        <w:r>
+          <w:rPr>
+            <w:noProof/>
+          </w:rPr>
+          <w:t>8</w:t>
+        </w:r>
+      </w:fldSimple>
       <w:r>
         <w:rPr>
           <w:noProof/>
@@ -33421,27 +32656,14 @@
         <w:lastRenderedPageBreak/>
         <w:t xml:space="preserve">Figura </w:t>
       </w:r>
-      <w:r>
-        <w:fldChar w:fldCharType="begin"/>
-      </w:r>
-      <w:r>
-        <w:instrText xml:space="preserve"> SEQ Figura \* ARABIC </w:instrText>
-      </w:r>
-      <w:r>
-        <w:fldChar w:fldCharType="separate"/>
-      </w:r>
-      <w:r>
-        <w:rPr>
-          <w:noProof/>
-        </w:rPr>
-        <w:t>9</w:t>
-      </w:r>
-      <w:r>
-        <w:rPr>
-          <w:noProof/>
-        </w:rPr>
-        <w:fldChar w:fldCharType="end"/>
-      </w:r>
+      <w:fldSimple w:instr=" SEQ Figura \* ARABIC ">
+        <w:r>
+          <w:rPr>
+            <w:noProof/>
+          </w:rPr>
+          <w:t>9</w:t>
+        </w:r>
+      </w:fldSimple>
       <w:bookmarkEnd w:id="60"/>
       <w:r>
         <w:rPr>
@@ -33682,27 +32904,14 @@
       <w:r>
         <w:t xml:space="preserve">Figura </w:t>
       </w:r>
-      <w:r>
-        <w:fldChar w:fldCharType="begin"/>
-      </w:r>
-      <w:r>
-        <w:instrText xml:space="preserve"> SEQ Figura \* ARABIC </w:instrText>
-      </w:r>
-      <w:r>
-        <w:fldChar w:fldCharType="separate"/>
-      </w:r>
-      <w:r>
-        <w:rPr>
-          <w:noProof/>
-        </w:rPr>
-        <w:t>10</w:t>
-      </w:r>
-      <w:r>
-        <w:rPr>
-          <w:noProof/>
-        </w:rPr>
-        <w:fldChar w:fldCharType="end"/>
-      </w:r>
+      <w:fldSimple w:instr=" SEQ Figura \* ARABIC ">
+        <w:r>
+          <w:rPr>
+            <w:noProof/>
+          </w:rPr>
+          <w:t>10</w:t>
+        </w:r>
+      </w:fldSimple>
       <w:bookmarkEnd w:id="61"/>
       <w:r>
         <w:rPr>
@@ -33820,27 +33029,14 @@
       <w:r>
         <w:t xml:space="preserve">Figura </w:t>
       </w:r>
-      <w:r>
-        <w:fldChar w:fldCharType="begin"/>
-      </w:r>
-      <w:r>
-        <w:instrText xml:space="preserve"> SEQ Figura \* ARABIC </w:instrText>
-      </w:r>
-      <w:r>
-        <w:fldChar w:fldCharType="separate"/>
-      </w:r>
-      <w:r>
-        <w:rPr>
-          <w:noProof/>
-        </w:rPr>
-        <w:t>10</w:t>
-      </w:r>
-      <w:r>
-        <w:rPr>
-          <w:noProof/>
-        </w:rPr>
-        <w:fldChar w:fldCharType="end"/>
-      </w:r>
+      <w:fldSimple w:instr=" SEQ Figura \* ARABIC ">
+        <w:r>
+          <w:rPr>
+            <w:noProof/>
+          </w:rPr>
+          <w:t>10</w:t>
+        </w:r>
+      </w:fldSimple>
       <w:r>
         <w:rPr>
           <w:noProof/>
@@ -33968,27 +33164,14 @@
         <w:lastRenderedPageBreak/>
         <w:t xml:space="preserve">Figura </w:t>
       </w:r>
-      <w:r>
-        <w:fldChar w:fldCharType="begin"/>
-      </w:r>
-      <w:r>
-        <w:instrText xml:space="preserve"> SEQ Figura \* ARABIC </w:instrText>
-      </w:r>
-      <w:r>
-        <w:fldChar w:fldCharType="separate"/>
-      </w:r>
-      <w:r>
-        <w:rPr>
-          <w:noProof/>
-        </w:rPr>
-        <w:t>11</w:t>
-      </w:r>
-      <w:r>
-        <w:rPr>
-          <w:noProof/>
-        </w:rPr>
-        <w:fldChar w:fldCharType="end"/>
-      </w:r>
+      <w:fldSimple w:instr=" SEQ Figura \* ARABIC ">
+        <w:r>
+          <w:rPr>
+            <w:noProof/>
+          </w:rPr>
+          <w:t>11</w:t>
+        </w:r>
+      </w:fldSimple>
       <w:r>
         <w:t xml:space="preserve"> –</w:t>
       </w:r>
@@ -34106,27 +33289,14 @@
         <w:lastRenderedPageBreak/>
         <w:t xml:space="preserve">Figura </w:t>
       </w:r>
-      <w:r>
-        <w:fldChar w:fldCharType="begin"/>
-      </w:r>
-      <w:r>
-        <w:instrText xml:space="preserve"> SEQ Figura \* ARABIC </w:instrText>
-      </w:r>
-      <w:r>
-        <w:fldChar w:fldCharType="separate"/>
-      </w:r>
-      <w:r>
-        <w:rPr>
-          <w:noProof/>
-        </w:rPr>
-        <w:t>12</w:t>
-      </w:r>
-      <w:r>
-        <w:rPr>
-          <w:noProof/>
-        </w:rPr>
-        <w:fldChar w:fldCharType="end"/>
-      </w:r>
+      <w:fldSimple w:instr=" SEQ Figura \* ARABIC ">
+        <w:r>
+          <w:rPr>
+            <w:noProof/>
+          </w:rPr>
+          <w:t>12</w:t>
+        </w:r>
+      </w:fldSimple>
       <w:r>
         <w:rPr>
           <w:noProof/>
@@ -34245,27 +33415,14 @@
       <w:r>
         <w:t xml:space="preserve">Figura </w:t>
       </w:r>
-      <w:r>
-        <w:fldChar w:fldCharType="begin"/>
-      </w:r>
-      <w:r>
-        <w:instrText xml:space="preserve"> SEQ Figura \* ARABIC </w:instrText>
-      </w:r>
-      <w:r>
-        <w:fldChar w:fldCharType="separate"/>
-      </w:r>
-      <w:r>
-        <w:rPr>
-          <w:noProof/>
-        </w:rPr>
-        <w:t>13</w:t>
-      </w:r>
-      <w:r>
-        <w:rPr>
-          <w:noProof/>
-        </w:rPr>
-        <w:fldChar w:fldCharType="end"/>
-      </w:r>
+      <w:fldSimple w:instr=" SEQ Figura \* ARABIC ">
+        <w:r>
+          <w:rPr>
+            <w:noProof/>
+          </w:rPr>
+          <w:t>13</w:t>
+        </w:r>
+      </w:fldSimple>
       <w:r>
         <w:t>: Q</w:t>
       </w:r>
@@ -34378,54 +33535,6 @@
     <w:p>
       <w:r>
         <w:t>Usando os dados do cadastro urbano se obtém um polígono com as dimensões das quadras. Já o posicionamento aproximado do polígono é obtido da base CNEFE e corresponde ao centroide da face com maior quantidade de pontos únicos da quadra. Essa face tem maior probabilidade de apresentar uma boa precisão.</w:t>
-      </w:r>
-    </w:p>
-    <w:p>
-      <w:pPr>
-        <w:pStyle w:val="Ttulo2"/>
-      </w:pPr>
-      <w:r>
-        <w:lastRenderedPageBreak/>
-        <w:t>AJUSTE COM O OPENSTREETMAP</w:t>
-      </w:r>
-    </w:p>
-    <w:p>
-      <w:r>
-        <w:t>Os dados do OpenStreetMap são utilizados para ajustar o ângulo do desenho CIATA ao ângulo do trecho do logradouro referente à face usada como âncora. Nem sempre é possível obter dados com a precisão adequada porque o OSM é uma base de dados cooperativa. Nesses casos a quadra é desenhada sem ajustes.</w:t>
-      </w:r>
-    </w:p>
-    <w:p>
-      <w:r>
-        <w:t>Na Figura 1 pode-se visualizar o centroide da quadra selecionada e a representação gráfica da quadra ajustada pelo ângulo obtido do OSM.</w:t>
-      </w:r>
-    </w:p>
-    <w:p>
-      <w:r>
-        <w:t>Figura 1: Centroide da face e quadra ajustada</w:t>
-      </w:r>
-    </w:p>
-    <w:p>
-      <w:r>
-        <w:t xml:space="preserve"> </w:t>
-      </w:r>
-      <w:r>
-        <w:tab/>
-        <w:t xml:space="preserve"> </w:t>
-      </w:r>
-    </w:p>
-    <w:p>
-      <w:r>
-        <w:t>A Figura 2 mostra a imagem do shapefile retirado diretamente do Sistema de Informação Territorial (SIT) do município de Itabira-MG, que serve de referência para validação da metodologia. Os dados usados para cálculo do erro médio e do erro médio quadrático apresentados na seção 4.3 foram extraídos deste shapefile.</w:t>
-      </w:r>
-    </w:p>
-    <w:p>
-      <w:r>
-        <w:t>Figura 2: Shapefile original da Prefeitura de Itabira</w:t>
-      </w:r>
-    </w:p>
-    <w:p>
-      <w:r>
-        <w:t xml:space="preserve"> </w:t>
       </w:r>
     </w:p>
     <w:p>
@@ -42322,6 +41431,7 @@
   <w:style w:type="character" w:default="1" w:styleId="Fontepargpadro">
     <w:name w:val="Default Paragraph Font"/>
     <w:uiPriority w:val="1"/>
+    <w:semiHidden/>
     <w:unhideWhenUsed/>
   </w:style>
   <w:style w:type="table" w:default="1" w:styleId="Tabelanormal">

</xml_diff>